<commit_message>
Update Code & Doc
</commit_message>
<xml_diff>
--- a/Documentation/Report/mainwindow.docx
+++ b/Documentation/Report/mainwindow.docx
@@ -16,18 +16,8 @@
           <w:sz w:val="24"/>
           <w:szCs w:val="24"/>
         </w:rPr>
-        <w:t xml:space="preserve">Class name: </w:t>
-      </w:r>
-      <w:proofErr w:type="spellStart"/>
-      <w:r>
-        <w:rPr>
-          <w:rFonts w:ascii="Times New Roman" w:hAnsi="Times New Roman" w:cs="Times New Roman"/>
-          <w:sz w:val="24"/>
-          <w:szCs w:val="24"/>
-        </w:rPr>
-        <w:t>MainWindow</w:t>
-      </w:r>
-      <w:proofErr w:type="spellEnd"/>
+        <w:t>Filename: mainwindow.cpp</w:t>
+      </w:r>
     </w:p>
     <w:p>
       <w:pPr>
@@ -2525,6 +2515,42 @@
           <w:sz w:val="24"/>
           <w:szCs w:val="24"/>
         </w:rPr>
+        <w:t xml:space="preserve">Class name: </w:t>
+      </w:r>
+      <w:proofErr w:type="spellStart"/>
+      <w:r>
+        <w:rPr>
+          <w:rFonts w:ascii="Times New Roman" w:hAnsi="Times New Roman" w:cs="Times New Roman"/>
+          <w:sz w:val="24"/>
+          <w:szCs w:val="24"/>
+        </w:rPr>
+        <w:t>MainWindow</w:t>
+      </w:r>
+      <w:proofErr w:type="spellEnd"/>
+    </w:p>
+    <w:p>
+      <w:pPr>
+        <w:rPr>
+          <w:rFonts w:ascii="Times New Roman" w:hAnsi="Times New Roman" w:cs="Times New Roman"/>
+          <w:sz w:val="24"/>
+          <w:szCs w:val="24"/>
+        </w:rPr>
+      </w:pPr>
+    </w:p>
+    <w:p>
+      <w:pPr>
+        <w:rPr>
+          <w:rFonts w:ascii="Times New Roman" w:hAnsi="Times New Roman" w:cs="Times New Roman"/>
+          <w:sz w:val="24"/>
+          <w:szCs w:val="24"/>
+        </w:rPr>
+      </w:pPr>
+      <w:r>
+        <w:rPr>
+          <w:rFonts w:ascii="Times New Roman" w:hAnsi="Times New Roman" w:cs="Times New Roman"/>
+          <w:sz w:val="24"/>
+          <w:szCs w:val="24"/>
+        </w:rPr>
         <w:t xml:space="preserve">Friend class: </w:t>
       </w:r>
       <w:proofErr w:type="spellStart"/>
@@ -2819,25 +2845,7 @@
           <w:sz w:val="24"/>
           <w:szCs w:val="24"/>
         </w:rPr>
-        <w:t xml:space="preserve"> (</w:t>
-      </w:r>
-      <w:proofErr w:type="gramStart"/>
-      <w:r>
-        <w:rPr>
-          <w:rFonts w:ascii="Times New Roman" w:hAnsi="Times New Roman" w:cs="Times New Roman"/>
-          <w:sz w:val="24"/>
-          <w:szCs w:val="24"/>
-        </w:rPr>
-        <w:t>Devices</w:t>
-      </w:r>
-      <w:proofErr w:type="gramEnd"/>
-      <w:r>
-        <w:rPr>
-          <w:rFonts w:ascii="Times New Roman" w:hAnsi="Times New Roman" w:cs="Times New Roman"/>
-          <w:sz w:val="24"/>
-          <w:szCs w:val="24"/>
-        </w:rPr>
-        <w:t xml:space="preserve"> page)</w:t>
+        <w:t xml:space="preserve"> (Devices page)</w:t>
       </w:r>
       <w:r>
         <w:rPr>
@@ -2961,6 +2969,472 @@
         <w:jc w:val="left"/>
         <w:rPr>
           <w:rFonts w:ascii="Times New Roman" w:hAnsi="Times New Roman" w:cs="Times New Roman"/>
+          <w:sz w:val="24"/>
+          <w:szCs w:val="24"/>
+        </w:rPr>
+      </w:pPr>
+      <w:r>
+        <w:rPr>
+          <w:rFonts w:ascii="Times New Roman" w:hAnsi="Times New Roman" w:cs="Times New Roman" w:hint="eastAsia"/>
+          <w:sz w:val="24"/>
+          <w:szCs w:val="24"/>
+        </w:rPr>
+        <w:t>C</w:t>
+      </w:r>
+      <w:r>
+        <w:rPr>
+          <w:rFonts w:ascii="Times New Roman" w:hAnsi="Times New Roman" w:cs="Times New Roman"/>
+          <w:sz w:val="24"/>
+          <w:szCs w:val="24"/>
+        </w:rPr>
+        <w:t>onstructor:</w:t>
+      </w:r>
+    </w:p>
+    <w:p>
+      <w:pPr>
+        <w:pStyle w:val="HTML"/>
+        <w:tabs>
+          <w:tab w:val="clear" w:pos="916"/>
+          <w:tab w:val="left" w:pos="432"/>
+        </w:tabs>
+        <w:rPr>
+          <w:rFonts w:ascii="Times New Roman" w:hAnsi="Times New Roman" w:cs="Times New Roman"/>
+        </w:rPr>
+      </w:pPr>
+      <w:r>
+        <w:rPr>
+          <w:rFonts w:ascii="Times New Roman" w:hAnsi="Times New Roman" w:cs="Times New Roman"/>
+          <w:color w:val="808000"/>
+        </w:rPr>
+        <w:tab/>
+        <w:t>explicit</w:t>
+      </w:r>
+      <w:r>
+        <w:rPr>
+          <w:rFonts w:ascii="Times New Roman" w:hAnsi="Times New Roman" w:cs="Times New Roman"/>
+          <w:color w:val="C0C0C0"/>
+        </w:rPr>
+        <w:t xml:space="preserve"> </w:t>
+      </w:r>
+      <w:proofErr w:type="spellStart"/>
+      <w:r>
+        <w:rPr>
+          <w:rFonts w:ascii="Times New Roman" w:hAnsi="Times New Roman" w:cs="Times New Roman"/>
+          <w:b/>
+          <w:bCs/>
+          <w:color w:val="00677C"/>
+        </w:rPr>
+        <w:t>MainWindow</w:t>
+      </w:r>
+      <w:proofErr w:type="spellEnd"/>
+      <w:r>
+        <w:rPr>
+          <w:rFonts w:ascii="Times New Roman" w:hAnsi="Times New Roman" w:cs="Times New Roman"/>
+        </w:rPr>
+        <w:t>(</w:t>
+      </w:r>
+      <w:r>
+        <w:rPr>
+          <w:rFonts w:ascii="Times New Roman" w:hAnsi="Times New Roman" w:cs="Times New Roman"/>
+          <w:color w:val="808000"/>
+        </w:rPr>
+        <w:t>bool</w:t>
+      </w:r>
+      <w:r>
+        <w:rPr>
+          <w:rFonts w:ascii="Times New Roman" w:hAnsi="Times New Roman" w:cs="Times New Roman"/>
+          <w:color w:val="C0C0C0"/>
+        </w:rPr>
+        <w:t xml:space="preserve"> </w:t>
+      </w:r>
+      <w:r>
+        <w:rPr>
+          <w:rFonts w:ascii="Times New Roman" w:hAnsi="Times New Roman" w:cs="Times New Roman"/>
+          <w:color w:val="092E64"/>
+        </w:rPr>
+        <w:t>testing</w:t>
+      </w:r>
+      <w:r>
+        <w:rPr>
+          <w:rFonts w:ascii="Times New Roman" w:hAnsi="Times New Roman" w:cs="Times New Roman"/>
+          <w:color w:val="C0C0C0"/>
+        </w:rPr>
+        <w:t xml:space="preserve"> </w:t>
+      </w:r>
+      <w:r>
+        <w:rPr>
+          <w:rFonts w:ascii="Times New Roman" w:hAnsi="Times New Roman" w:cs="Times New Roman"/>
+        </w:rPr>
+        <w:t>=</w:t>
+      </w:r>
+      <w:r>
+        <w:rPr>
+          <w:rFonts w:ascii="Times New Roman" w:hAnsi="Times New Roman" w:cs="Times New Roman"/>
+          <w:color w:val="C0C0C0"/>
+        </w:rPr>
+        <w:t xml:space="preserve"> </w:t>
+      </w:r>
+      <w:r>
+        <w:rPr>
+          <w:rFonts w:ascii="Times New Roman" w:hAnsi="Times New Roman" w:cs="Times New Roman"/>
+          <w:color w:val="808000"/>
+        </w:rPr>
+        <w:t>false</w:t>
+      </w:r>
+      <w:r>
+        <w:rPr>
+          <w:rFonts w:ascii="Times New Roman" w:hAnsi="Times New Roman" w:cs="Times New Roman"/>
+        </w:rPr>
+        <w:t>,</w:t>
+      </w:r>
+      <w:r>
+        <w:rPr>
+          <w:rFonts w:ascii="Times New Roman" w:hAnsi="Times New Roman" w:cs="Times New Roman"/>
+          <w:color w:val="C0C0C0"/>
+        </w:rPr>
+        <w:t xml:space="preserve"> </w:t>
+      </w:r>
+      <w:proofErr w:type="spellStart"/>
+      <w:r>
+        <w:rPr>
+          <w:rFonts w:ascii="Times New Roman" w:hAnsi="Times New Roman" w:cs="Times New Roman"/>
+          <w:color w:val="800080"/>
+        </w:rPr>
+        <w:t>QWidget</w:t>
+      </w:r>
+      <w:proofErr w:type="spellEnd"/>
+      <w:r>
+        <w:rPr>
+          <w:rFonts w:ascii="Times New Roman" w:hAnsi="Times New Roman" w:cs="Times New Roman"/>
+          <w:color w:val="C0C0C0"/>
+        </w:rPr>
+        <w:t xml:space="preserve"> </w:t>
+      </w:r>
+      <w:r>
+        <w:rPr>
+          <w:rFonts w:ascii="Times New Roman" w:hAnsi="Times New Roman" w:cs="Times New Roman"/>
+        </w:rPr>
+        <w:t>*</w:t>
+      </w:r>
+      <w:r>
+        <w:rPr>
+          <w:rFonts w:ascii="Times New Roman" w:hAnsi="Times New Roman" w:cs="Times New Roman"/>
+          <w:color w:val="092E64"/>
+        </w:rPr>
+        <w:t>parent</w:t>
+      </w:r>
+      <w:r>
+        <w:rPr>
+          <w:rFonts w:ascii="Times New Roman" w:hAnsi="Times New Roman" w:cs="Times New Roman"/>
+          <w:color w:val="C0C0C0"/>
+        </w:rPr>
+        <w:t xml:space="preserve"> </w:t>
+      </w:r>
+      <w:r>
+        <w:rPr>
+          <w:rFonts w:ascii="Times New Roman" w:hAnsi="Times New Roman" w:cs="Times New Roman"/>
+        </w:rPr>
+        <w:t>=</w:t>
+      </w:r>
+      <w:r>
+        <w:rPr>
+          <w:rFonts w:ascii="Times New Roman" w:hAnsi="Times New Roman" w:cs="Times New Roman"/>
+          <w:color w:val="C0C0C0"/>
+        </w:rPr>
+        <w:t xml:space="preserve"> </w:t>
+      </w:r>
+      <w:r>
+        <w:rPr>
+          <w:rFonts w:ascii="Times New Roman" w:hAnsi="Times New Roman" w:cs="Times New Roman"/>
+          <w:color w:val="000080"/>
+        </w:rPr>
+        <w:t>0</w:t>
+      </w:r>
+      <w:r>
+        <w:rPr>
+          <w:rFonts w:ascii="Times New Roman" w:hAnsi="Times New Roman" w:cs="Times New Roman"/>
+        </w:rPr>
+        <w:t>):</w:t>
+      </w:r>
+    </w:p>
+    <w:p>
+      <w:pPr>
+        <w:pStyle w:val="HTML"/>
+        <w:tabs>
+          <w:tab w:val="clear" w:pos="916"/>
+          <w:tab w:val="left" w:pos="432"/>
+        </w:tabs>
+        <w:rPr>
+          <w:rFonts w:ascii="Times New Roman" w:hAnsi="Times New Roman" w:cs="Times New Roman"/>
+        </w:rPr>
+      </w:pPr>
+      <w:r>
+        <w:rPr>
+          <w:rFonts w:ascii="Times New Roman" w:hAnsi="Times New Roman" w:cs="Times New Roman"/>
+        </w:rPr>
+        <w:tab/>
+      </w:r>
+      <w:r>
+        <w:rPr>
+          <w:rFonts w:ascii="Times New Roman" w:hAnsi="Times New Roman" w:cs="Times New Roman"/>
+        </w:rPr>
+        <w:tab/>
+      </w:r>
+      <w:r>
+        <w:rPr>
+          <w:rFonts w:ascii="Times New Roman" w:hAnsi="Times New Roman" w:cs="Times New Roman"/>
+        </w:rPr>
+        <w:t>Parameters</w:t>
+      </w:r>
+      <w:r>
+        <w:rPr>
+          <w:rFonts w:ascii="Times New Roman" w:hAnsi="Times New Roman" w:cs="Times New Roman"/>
+        </w:rPr>
+        <w:t>: whether the main window is in test mode, parent widget.</w:t>
+      </w:r>
+    </w:p>
+    <w:p>
+      <w:pPr>
+        <w:pStyle w:val="HTML"/>
+        <w:tabs>
+          <w:tab w:val="clear" w:pos="916"/>
+          <w:tab w:val="clear" w:pos="2748"/>
+          <w:tab w:val="left" w:pos="432"/>
+          <w:tab w:val="left" w:pos="2508"/>
+        </w:tabs>
+        <w:rPr>
+          <w:rFonts w:ascii="Times New Roman" w:hAnsi="Times New Roman" w:cs="Times New Roman"/>
+        </w:rPr>
+      </w:pPr>
+      <w:r>
+        <w:rPr>
+          <w:rFonts w:ascii="Times New Roman" w:hAnsi="Times New Roman" w:cs="Times New Roman"/>
+        </w:rPr>
+        <w:tab/>
+      </w:r>
+      <w:r>
+        <w:rPr>
+          <w:rFonts w:ascii="Times New Roman" w:hAnsi="Times New Roman" w:cs="Times New Roman"/>
+        </w:rPr>
+        <w:tab/>
+        <w:t>Return: None.</w:t>
+      </w:r>
+    </w:p>
+    <w:p>
+      <w:pPr>
+        <w:pStyle w:val="HTML"/>
+        <w:tabs>
+          <w:tab w:val="clear" w:pos="916"/>
+          <w:tab w:val="clear" w:pos="2748"/>
+          <w:tab w:val="left" w:pos="432"/>
+          <w:tab w:val="left" w:pos="2508"/>
+        </w:tabs>
+        <w:ind w:left="1832"/>
+        <w:rPr>
+          <w:rFonts w:ascii="Times New Roman" w:hAnsi="Times New Roman" w:cs="Times New Roman"/>
+          <w:i/>
+          <w:iCs/>
+        </w:rPr>
+      </w:pPr>
+      <w:r>
+        <w:rPr>
+          <w:rFonts w:ascii="Times New Roman" w:hAnsi="Times New Roman" w:cs="Times New Roman"/>
+        </w:rPr>
+        <w:t xml:space="preserve">Task: Initialize necessary variables of the class. Create and invoke all the threads. Initialized all the graphs and overclocking page and help page. Check and load the </w:t>
+      </w:r>
+      <w:proofErr w:type="spellStart"/>
+      <w:r>
+        <w:rPr>
+          <w:rFonts w:ascii="Times New Roman" w:hAnsi="Times New Roman" w:cs="Times New Roman"/>
+        </w:rPr>
+        <w:t>nvml</w:t>
+      </w:r>
+      <w:proofErr w:type="spellEnd"/>
+      <w:r>
+        <w:rPr>
+          <w:rFonts w:ascii="Times New Roman" w:hAnsi="Times New Roman" w:cs="Times New Roman"/>
+        </w:rPr>
+        <w:t xml:space="preserve"> </w:t>
+      </w:r>
+      <w:r>
+        <w:rPr>
+          <w:rFonts w:ascii="Times New Roman" w:hAnsi="Times New Roman" w:cs="Times New Roman"/>
+        </w:rPr>
+        <w:lastRenderedPageBreak/>
+        <w:t>library. Load the most recent settings of necessary check box, combo box from the settings files (MinersLamp.ini).</w:t>
+      </w:r>
+    </w:p>
+    <w:p>
+      <w:pPr>
+        <w:pStyle w:val="HTML"/>
+        <w:tabs>
+          <w:tab w:val="clear" w:pos="916"/>
+          <w:tab w:val="left" w:pos="432"/>
+        </w:tabs>
+        <w:rPr>
+          <w:rFonts w:ascii="Times New Roman" w:hAnsi="Times New Roman" w:cs="Times New Roman"/>
+        </w:rPr>
+      </w:pPr>
+    </w:p>
+    <w:p>
+      <w:pPr>
+        <w:pStyle w:val="HTML"/>
+        <w:tabs>
+          <w:tab w:val="clear" w:pos="916"/>
+          <w:tab w:val="left" w:pos="432"/>
+        </w:tabs>
+        <w:rPr>
+          <w:rFonts w:ascii="Times New Roman" w:hAnsi="Times New Roman" w:cs="Times New Roman"/>
+        </w:rPr>
+      </w:pPr>
+      <w:r>
+        <w:rPr>
+          <w:rFonts w:ascii="Times New Roman" w:hAnsi="Times New Roman" w:cs="Times New Roman" w:hint="eastAsia"/>
+        </w:rPr>
+        <w:t>D</w:t>
+      </w:r>
+      <w:r>
+        <w:rPr>
+          <w:rFonts w:ascii="Times New Roman" w:hAnsi="Times New Roman" w:cs="Times New Roman"/>
+        </w:rPr>
+        <w:t>estructor:</w:t>
+      </w:r>
+    </w:p>
+    <w:p>
+      <w:pPr>
+        <w:pStyle w:val="HTML"/>
+        <w:ind w:firstLine="480"/>
+        <w:rPr>
+          <w:rFonts w:ascii="Times New Roman" w:hAnsi="Times New Roman" w:cs="Times New Roman"/>
+        </w:rPr>
+      </w:pPr>
+      <w:r>
+        <w:rPr>
+          <w:rFonts w:ascii="Times New Roman" w:hAnsi="Times New Roman" w:cs="Times New Roman"/>
+        </w:rPr>
+        <w:t>~</w:t>
+      </w:r>
+      <w:proofErr w:type="spellStart"/>
+      <w:r>
+        <w:rPr>
+          <w:rFonts w:ascii="Times New Roman" w:hAnsi="Times New Roman" w:cs="Times New Roman"/>
+          <w:b/>
+          <w:bCs/>
+          <w:i/>
+          <w:iCs/>
+          <w:color w:val="00677C"/>
+        </w:rPr>
+        <w:t>MainWindow</w:t>
+      </w:r>
+      <w:proofErr w:type="spellEnd"/>
+      <w:r>
+        <w:rPr>
+          <w:rFonts w:ascii="Times New Roman" w:hAnsi="Times New Roman" w:cs="Times New Roman"/>
+        </w:rPr>
+        <w:t>():</w:t>
+      </w:r>
+    </w:p>
+    <w:p>
+      <w:pPr>
+        <w:pStyle w:val="HTML"/>
+        <w:tabs>
+          <w:tab w:val="clear" w:pos="916"/>
+          <w:tab w:val="left" w:pos="432"/>
+        </w:tabs>
+        <w:rPr>
+          <w:rFonts w:ascii="Times New Roman" w:hAnsi="Times New Roman" w:cs="Times New Roman"/>
+        </w:rPr>
+      </w:pPr>
+      <w:r>
+        <w:rPr>
+          <w:rFonts w:ascii="Times New Roman" w:hAnsi="Times New Roman" w:cs="Times New Roman"/>
+        </w:rPr>
+        <w:tab/>
+      </w:r>
+      <w:r>
+        <w:rPr>
+          <w:rFonts w:ascii="Times New Roman" w:hAnsi="Times New Roman" w:cs="Times New Roman"/>
+        </w:rPr>
+        <w:tab/>
+      </w:r>
+      <w:r>
+        <w:rPr>
+          <w:rFonts w:ascii="Times New Roman" w:hAnsi="Times New Roman" w:cs="Times New Roman"/>
+        </w:rPr>
+        <w:t>Parameters</w:t>
+      </w:r>
+      <w:r>
+        <w:rPr>
+          <w:rFonts w:ascii="Times New Roman" w:hAnsi="Times New Roman" w:cs="Times New Roman"/>
+        </w:rPr>
+        <w:t>: None.</w:t>
+      </w:r>
+    </w:p>
+    <w:p>
+      <w:pPr>
+        <w:pStyle w:val="HTML"/>
+        <w:tabs>
+          <w:tab w:val="clear" w:pos="916"/>
+          <w:tab w:val="clear" w:pos="2748"/>
+          <w:tab w:val="left" w:pos="432"/>
+          <w:tab w:val="left" w:pos="2508"/>
+        </w:tabs>
+        <w:rPr>
+          <w:rFonts w:ascii="Times New Roman" w:hAnsi="Times New Roman" w:cs="Times New Roman"/>
+        </w:rPr>
+      </w:pPr>
+      <w:r>
+        <w:rPr>
+          <w:rFonts w:ascii="Times New Roman" w:hAnsi="Times New Roman" w:cs="Times New Roman"/>
+        </w:rPr>
+        <w:tab/>
+      </w:r>
+      <w:r>
+        <w:rPr>
+          <w:rFonts w:ascii="Times New Roman" w:hAnsi="Times New Roman" w:cs="Times New Roman"/>
+        </w:rPr>
+        <w:tab/>
+        <w:t>Return: None.</w:t>
+      </w:r>
+    </w:p>
+    <w:p>
+      <w:pPr>
+        <w:pStyle w:val="HTML"/>
+        <w:tabs>
+          <w:tab w:val="clear" w:pos="916"/>
+          <w:tab w:val="clear" w:pos="2748"/>
+          <w:tab w:val="left" w:pos="432"/>
+          <w:tab w:val="left" w:pos="2508"/>
+        </w:tabs>
+        <w:ind w:left="1832"/>
+        <w:rPr>
+          <w:rFonts w:ascii="Times New Roman" w:hAnsi="Times New Roman" w:cs="Times New Roman"/>
+        </w:rPr>
+      </w:pPr>
+      <w:r>
+        <w:rPr>
+          <w:rFonts w:ascii="Times New Roman" w:hAnsi="Times New Roman" w:cs="Times New Roman"/>
+        </w:rPr>
+        <w:t>Task: Free necessary allocated variables and chart. Save the parameters of some important settings to setting file. Delete and terminate the threads.</w:t>
+      </w:r>
+    </w:p>
+    <w:p>
+      <w:pPr>
+        <w:ind w:left="480" w:hangingChars="200" w:hanging="480"/>
+        <w:jc w:val="left"/>
+        <w:rPr>
+          <w:rFonts w:ascii="Times New Roman" w:hAnsi="Times New Roman" w:cs="Times New Roman"/>
+          <w:sz w:val="24"/>
+          <w:szCs w:val="24"/>
+        </w:rPr>
+      </w:pPr>
+    </w:p>
+    <w:p>
+      <w:pPr>
+        <w:ind w:left="480" w:hangingChars="200" w:hanging="480"/>
+        <w:jc w:val="left"/>
+        <w:rPr>
+          <w:rFonts w:ascii="Times New Roman" w:hAnsi="Times New Roman" w:cs="Times New Roman" w:hint="eastAsia"/>
           <w:sz w:val="24"/>
           <w:szCs w:val="24"/>
         </w:rPr>
@@ -3420,7 +3894,6 @@
                 <w:rFonts w:ascii="Times New Roman" w:hAnsi="Times New Roman" w:cs="Times New Roman"/>
                 <w:color w:val="808000"/>
               </w:rPr>
-              <w:lastRenderedPageBreak/>
               <w:t>int</w:t>
             </w:r>
             <w:r>
@@ -3833,21 +4306,7 @@
               <w:rPr>
                 <w:rFonts w:ascii="Times New Roman" w:hAnsi="Times New Roman" w:cs="Times New Roman"/>
               </w:rPr>
-              <w:t xml:space="preserve">Helper which </w:t>
-            </w:r>
-            <w:proofErr w:type="gramStart"/>
-            <w:r>
-              <w:rPr>
-                <w:rFonts w:ascii="Times New Roman" w:hAnsi="Times New Roman" w:cs="Times New Roman"/>
-              </w:rPr>
-              <w:t>provide</w:t>
-            </w:r>
-            <w:proofErr w:type="gramEnd"/>
-            <w:r>
-              <w:rPr>
-                <w:rFonts w:ascii="Times New Roman" w:hAnsi="Times New Roman" w:cs="Times New Roman"/>
-              </w:rPr>
-              <w:t xml:space="preserve"> some useful functions like reading files to </w:t>
+              <w:t xml:space="preserve">Helper which provide some useful functions like reading files to </w:t>
             </w:r>
             <w:proofErr w:type="spellStart"/>
             <w:r>
@@ -3883,7 +4342,6 @@
                 <w:color w:val="800080"/>
               </w:rPr>
             </w:pPr>
-            <w:proofErr w:type="gramStart"/>
             <w:r>
               <w:rPr>
                 <w:rFonts w:ascii="Times New Roman" w:hAnsi="Times New Roman" w:cs="Times New Roman"/>
@@ -3898,7 +4356,6 @@
               <w:t>::</w:t>
             </w:r>
             <w:proofErr w:type="spellStart"/>
-            <w:proofErr w:type="gramEnd"/>
             <w:r>
               <w:rPr>
                 <w:rFonts w:ascii="Times New Roman" w:hAnsi="Times New Roman" w:cs="Times New Roman"/>
@@ -4014,21 +4471,7 @@
               <w:rPr>
                 <w:rFonts w:ascii="Times New Roman" w:hAnsi="Times New Roman" w:cs="Times New Roman"/>
               </w:rPr>
-              <w:t xml:space="preserve">The miner </w:t>
-            </w:r>
-            <w:proofErr w:type="gramStart"/>
-            <w:r>
-              <w:rPr>
-                <w:rFonts w:ascii="Times New Roman" w:hAnsi="Times New Roman" w:cs="Times New Roman"/>
-              </w:rPr>
-              <w:t>thread</w:t>
-            </w:r>
-            <w:proofErr w:type="gramEnd"/>
-            <w:r>
-              <w:rPr>
-                <w:rFonts w:ascii="Times New Roman" w:hAnsi="Times New Roman" w:cs="Times New Roman"/>
-              </w:rPr>
-              <w:t>.</w:t>
+              <w:t>The miner thread.</w:t>
             </w:r>
           </w:p>
         </w:tc>
@@ -4593,16 +5036,8 @@
               <w:rPr>
                 <w:rFonts w:ascii="Times New Roman" w:hAnsi="Times New Roman" w:cs="Times New Roman"/>
               </w:rPr>
-              <w:t xml:space="preserve">The database </w:t>
-            </w:r>
-            <w:proofErr w:type="gramStart"/>
-            <w:r>
-              <w:rPr>
-                <w:rFonts w:ascii="Times New Roman" w:hAnsi="Times New Roman" w:cs="Times New Roman"/>
-              </w:rPr>
-              <w:t>thread</w:t>
-            </w:r>
-            <w:proofErr w:type="gramEnd"/>
+              <w:t>The database thread</w:t>
+            </w:r>
             <w:r>
               <w:rPr>
                 <w:rFonts w:ascii="Times New Roman" w:hAnsi="Times New Roman" w:cs="Times New Roman"/>
@@ -5396,6 +5831,7 @@
                 <w:rFonts w:ascii="Times New Roman" w:hAnsi="Times New Roman" w:cs="Times New Roman"/>
                 <w:color w:val="800080"/>
               </w:rPr>
+              <w:lastRenderedPageBreak/>
               <w:t>QAction</w:t>
             </w:r>
             <w:proofErr w:type="spellEnd"/>
@@ -6571,7 +7007,6 @@
                 <w:rFonts w:ascii="Times New Roman" w:hAnsi="Times New Roman" w:cs="Times New Roman"/>
                 <w:color w:val="800080"/>
               </w:rPr>
-              <w:lastRenderedPageBreak/>
               <w:t>QChart</w:t>
             </w:r>
             <w:proofErr w:type="spellEnd"/>
@@ -8848,6 +9283,7 @@
           <w:sz w:val="24"/>
           <w:szCs w:val="24"/>
         </w:rPr>
+        <w:lastRenderedPageBreak/>
         <w:t xml:space="preserve">Private </w:t>
       </w:r>
       <w:r>
@@ -8881,6 +9317,16 @@
     </w:p>
     <w:p>
       <w:pPr>
+        <w:jc w:val="left"/>
+        <w:rPr>
+          <w:rFonts w:ascii="Times New Roman" w:hAnsi="Times New Roman" w:cs="Times New Roman"/>
+          <w:sz w:val="24"/>
+          <w:szCs w:val="24"/>
+        </w:rPr>
+      </w:pPr>
+    </w:p>
+    <w:p>
+      <w:pPr>
         <w:ind w:left="480" w:hangingChars="200" w:hanging="480"/>
         <w:jc w:val="left"/>
         <w:rPr>
@@ -8889,492 +9335,12 @@
           <w:szCs w:val="24"/>
         </w:rPr>
       </w:pPr>
-    </w:p>
-    <w:p>
-      <w:pPr>
-        <w:ind w:left="480" w:hangingChars="200" w:hanging="480"/>
-        <w:jc w:val="left"/>
-        <w:rPr>
-          <w:rFonts w:ascii="Times New Roman" w:hAnsi="Times New Roman" w:cs="Times New Roman"/>
-          <w:sz w:val="24"/>
-          <w:szCs w:val="24"/>
-        </w:rPr>
-      </w:pPr>
-      <w:r>
-        <w:rPr>
-          <w:rFonts w:ascii="Times New Roman" w:hAnsi="Times New Roman" w:cs="Times New Roman" w:hint="eastAsia"/>
-          <w:sz w:val="24"/>
-          <w:szCs w:val="24"/>
-        </w:rPr>
-        <w:t>C</w:t>
-      </w:r>
-      <w:r>
-        <w:rPr>
-          <w:rFonts w:ascii="Times New Roman" w:hAnsi="Times New Roman" w:cs="Times New Roman"/>
-          <w:sz w:val="24"/>
-          <w:szCs w:val="24"/>
-        </w:rPr>
-        <w:t>onstructor:</w:t>
-      </w:r>
-    </w:p>
-    <w:p>
-      <w:pPr>
-        <w:pStyle w:val="HTML"/>
-        <w:tabs>
-          <w:tab w:val="clear" w:pos="916"/>
-          <w:tab w:val="left" w:pos="432"/>
-        </w:tabs>
-        <w:rPr>
-          <w:rFonts w:ascii="Times New Roman" w:hAnsi="Times New Roman" w:cs="Times New Roman"/>
-        </w:rPr>
-      </w:pPr>
-      <w:r>
-        <w:rPr>
-          <w:rFonts w:ascii="Times New Roman" w:hAnsi="Times New Roman" w:cs="Times New Roman"/>
-          <w:color w:val="808000"/>
-        </w:rPr>
-        <w:tab/>
-        <w:t>explicit</w:t>
-      </w:r>
-      <w:r>
-        <w:rPr>
-          <w:rFonts w:ascii="Times New Roman" w:hAnsi="Times New Roman" w:cs="Times New Roman"/>
-          <w:color w:val="C0C0C0"/>
-        </w:rPr>
-        <w:t xml:space="preserve"> </w:t>
-      </w:r>
-      <w:proofErr w:type="spellStart"/>
-      <w:proofErr w:type="gramStart"/>
-      <w:r>
-        <w:rPr>
-          <w:rFonts w:ascii="Times New Roman" w:hAnsi="Times New Roman" w:cs="Times New Roman"/>
-          <w:b/>
-          <w:bCs/>
-          <w:color w:val="00677C"/>
-        </w:rPr>
-        <w:t>MainWindow</w:t>
-      </w:r>
-      <w:proofErr w:type="spellEnd"/>
-      <w:r>
-        <w:rPr>
-          <w:rFonts w:ascii="Times New Roman" w:hAnsi="Times New Roman" w:cs="Times New Roman"/>
-        </w:rPr>
-        <w:t>(</w:t>
-      </w:r>
-      <w:proofErr w:type="gramEnd"/>
-      <w:r>
-        <w:rPr>
-          <w:rFonts w:ascii="Times New Roman" w:hAnsi="Times New Roman" w:cs="Times New Roman"/>
-          <w:color w:val="808000"/>
-        </w:rPr>
-        <w:t>bool</w:t>
-      </w:r>
-      <w:r>
-        <w:rPr>
-          <w:rFonts w:ascii="Times New Roman" w:hAnsi="Times New Roman" w:cs="Times New Roman"/>
-          <w:color w:val="C0C0C0"/>
-        </w:rPr>
-        <w:t xml:space="preserve"> </w:t>
-      </w:r>
-      <w:r>
-        <w:rPr>
-          <w:rFonts w:ascii="Times New Roman" w:hAnsi="Times New Roman" w:cs="Times New Roman"/>
-          <w:color w:val="092E64"/>
-        </w:rPr>
-        <w:t>testing</w:t>
-      </w:r>
-      <w:r>
-        <w:rPr>
-          <w:rFonts w:ascii="Times New Roman" w:hAnsi="Times New Roman" w:cs="Times New Roman"/>
-          <w:color w:val="C0C0C0"/>
-        </w:rPr>
-        <w:t xml:space="preserve"> </w:t>
-      </w:r>
-      <w:r>
-        <w:rPr>
-          <w:rFonts w:ascii="Times New Roman" w:hAnsi="Times New Roman" w:cs="Times New Roman"/>
-        </w:rPr>
-        <w:t>=</w:t>
-      </w:r>
-      <w:r>
-        <w:rPr>
-          <w:rFonts w:ascii="Times New Roman" w:hAnsi="Times New Roman" w:cs="Times New Roman"/>
-          <w:color w:val="C0C0C0"/>
-        </w:rPr>
-        <w:t xml:space="preserve"> </w:t>
-      </w:r>
-      <w:r>
-        <w:rPr>
-          <w:rFonts w:ascii="Times New Roman" w:hAnsi="Times New Roman" w:cs="Times New Roman"/>
-          <w:color w:val="808000"/>
-        </w:rPr>
-        <w:t>false</w:t>
-      </w:r>
-      <w:r>
-        <w:rPr>
-          <w:rFonts w:ascii="Times New Roman" w:hAnsi="Times New Roman" w:cs="Times New Roman"/>
-        </w:rPr>
-        <w:t>,</w:t>
-      </w:r>
-      <w:r>
-        <w:rPr>
-          <w:rFonts w:ascii="Times New Roman" w:hAnsi="Times New Roman" w:cs="Times New Roman"/>
-          <w:color w:val="C0C0C0"/>
-        </w:rPr>
-        <w:t xml:space="preserve"> </w:t>
-      </w:r>
-      <w:proofErr w:type="spellStart"/>
-      <w:r>
-        <w:rPr>
-          <w:rFonts w:ascii="Times New Roman" w:hAnsi="Times New Roman" w:cs="Times New Roman"/>
-          <w:color w:val="800080"/>
-        </w:rPr>
-        <w:t>QWidget</w:t>
-      </w:r>
-      <w:proofErr w:type="spellEnd"/>
-      <w:r>
-        <w:rPr>
-          <w:rFonts w:ascii="Times New Roman" w:hAnsi="Times New Roman" w:cs="Times New Roman"/>
-          <w:color w:val="C0C0C0"/>
-        </w:rPr>
-        <w:t xml:space="preserve"> </w:t>
-      </w:r>
-      <w:r>
-        <w:rPr>
-          <w:rFonts w:ascii="Times New Roman" w:hAnsi="Times New Roman" w:cs="Times New Roman"/>
-        </w:rPr>
-        <w:t>*</w:t>
-      </w:r>
-      <w:r>
-        <w:rPr>
-          <w:rFonts w:ascii="Times New Roman" w:hAnsi="Times New Roman" w:cs="Times New Roman"/>
-          <w:color w:val="092E64"/>
-        </w:rPr>
-        <w:t>parent</w:t>
-      </w:r>
-      <w:r>
-        <w:rPr>
-          <w:rFonts w:ascii="Times New Roman" w:hAnsi="Times New Roman" w:cs="Times New Roman"/>
-          <w:color w:val="C0C0C0"/>
-        </w:rPr>
-        <w:t xml:space="preserve"> </w:t>
-      </w:r>
-      <w:r>
-        <w:rPr>
-          <w:rFonts w:ascii="Times New Roman" w:hAnsi="Times New Roman" w:cs="Times New Roman"/>
-        </w:rPr>
-        <w:t>=</w:t>
-      </w:r>
-      <w:r>
-        <w:rPr>
-          <w:rFonts w:ascii="Times New Roman" w:hAnsi="Times New Roman" w:cs="Times New Roman"/>
-          <w:color w:val="C0C0C0"/>
-        </w:rPr>
-        <w:t xml:space="preserve"> </w:t>
-      </w:r>
-      <w:r>
-        <w:rPr>
-          <w:rFonts w:ascii="Times New Roman" w:hAnsi="Times New Roman" w:cs="Times New Roman"/>
-          <w:color w:val="000080"/>
-        </w:rPr>
-        <w:t>0</w:t>
-      </w:r>
-      <w:r>
-        <w:rPr>
-          <w:rFonts w:ascii="Times New Roman" w:hAnsi="Times New Roman" w:cs="Times New Roman"/>
-        </w:rPr>
-        <w:t>):</w:t>
-      </w:r>
-    </w:p>
-    <w:p>
-      <w:pPr>
-        <w:pStyle w:val="HTML"/>
-        <w:tabs>
-          <w:tab w:val="clear" w:pos="916"/>
-          <w:tab w:val="left" w:pos="432"/>
-        </w:tabs>
-        <w:rPr>
-          <w:rFonts w:ascii="Times New Roman" w:hAnsi="Times New Roman" w:cs="Times New Roman"/>
-        </w:rPr>
-      </w:pPr>
-      <w:r>
-        <w:rPr>
-          <w:rFonts w:ascii="Times New Roman" w:hAnsi="Times New Roman" w:cs="Times New Roman"/>
-        </w:rPr>
-        <w:tab/>
-      </w:r>
-      <w:r>
-        <w:rPr>
-          <w:rFonts w:ascii="Times New Roman" w:hAnsi="Times New Roman" w:cs="Times New Roman"/>
-        </w:rPr>
-        <w:tab/>
-      </w:r>
-      <w:r>
-        <w:rPr>
-          <w:rFonts w:ascii="Times New Roman" w:hAnsi="Times New Roman" w:cs="Times New Roman"/>
-        </w:rPr>
-        <w:t>Parameters</w:t>
-      </w:r>
-      <w:r>
-        <w:rPr>
-          <w:rFonts w:ascii="Times New Roman" w:hAnsi="Times New Roman" w:cs="Times New Roman"/>
-        </w:rPr>
-        <w:t>: whether the main window is in test mode, parent widget.</w:t>
-      </w:r>
-    </w:p>
-    <w:p>
-      <w:pPr>
-        <w:pStyle w:val="HTML"/>
-        <w:tabs>
-          <w:tab w:val="clear" w:pos="916"/>
-          <w:tab w:val="clear" w:pos="2748"/>
-          <w:tab w:val="left" w:pos="432"/>
-          <w:tab w:val="left" w:pos="2508"/>
-        </w:tabs>
-        <w:rPr>
-          <w:rFonts w:ascii="Times New Roman" w:hAnsi="Times New Roman" w:cs="Times New Roman"/>
-        </w:rPr>
-      </w:pPr>
-      <w:r>
-        <w:rPr>
-          <w:rFonts w:ascii="Times New Roman" w:hAnsi="Times New Roman" w:cs="Times New Roman"/>
-        </w:rPr>
-        <w:tab/>
-      </w:r>
-      <w:r>
-        <w:rPr>
-          <w:rFonts w:ascii="Times New Roman" w:hAnsi="Times New Roman" w:cs="Times New Roman"/>
-        </w:rPr>
-        <w:tab/>
-        <w:t>Return: None.</w:t>
-      </w:r>
-    </w:p>
-    <w:p>
-      <w:pPr>
-        <w:pStyle w:val="HTML"/>
-        <w:tabs>
-          <w:tab w:val="clear" w:pos="916"/>
-          <w:tab w:val="clear" w:pos="2748"/>
-          <w:tab w:val="left" w:pos="432"/>
-          <w:tab w:val="left" w:pos="2508"/>
-        </w:tabs>
-        <w:ind w:left="1832"/>
-        <w:rPr>
-          <w:rFonts w:ascii="Times New Roman" w:hAnsi="Times New Roman" w:cs="Times New Roman"/>
-          <w:i/>
-          <w:iCs/>
-        </w:rPr>
-      </w:pPr>
-      <w:r>
-        <w:rPr>
-          <w:rFonts w:ascii="Times New Roman" w:hAnsi="Times New Roman" w:cs="Times New Roman"/>
-        </w:rPr>
-        <w:t xml:space="preserve">Task: Initialize necessary variables of the class. Create and invoke all the threads. Initialized all the graphs and overclocking page and help page. Check and load the </w:t>
-      </w:r>
-      <w:proofErr w:type="spellStart"/>
-      <w:r>
-        <w:rPr>
-          <w:rFonts w:ascii="Times New Roman" w:hAnsi="Times New Roman" w:cs="Times New Roman"/>
-        </w:rPr>
-        <w:t>nvml</w:t>
-      </w:r>
-      <w:proofErr w:type="spellEnd"/>
-      <w:r>
-        <w:rPr>
-          <w:rFonts w:ascii="Times New Roman" w:hAnsi="Times New Roman" w:cs="Times New Roman"/>
-        </w:rPr>
-        <w:t xml:space="preserve"> library. Load the most recent settings of necessary check box, combo box from the settings files (MinersLamp.ini).</w:t>
-      </w:r>
-    </w:p>
-    <w:p>
-      <w:pPr>
-        <w:pStyle w:val="HTML"/>
-        <w:tabs>
-          <w:tab w:val="clear" w:pos="916"/>
-          <w:tab w:val="left" w:pos="432"/>
-        </w:tabs>
-        <w:rPr>
-          <w:rFonts w:ascii="Times New Roman" w:hAnsi="Times New Roman" w:cs="Times New Roman"/>
-        </w:rPr>
-      </w:pPr>
-    </w:p>
-    <w:p>
-      <w:pPr>
-        <w:pStyle w:val="HTML"/>
-        <w:tabs>
-          <w:tab w:val="clear" w:pos="916"/>
-          <w:tab w:val="left" w:pos="432"/>
-        </w:tabs>
-        <w:rPr>
-          <w:rFonts w:ascii="Times New Roman" w:hAnsi="Times New Roman" w:cs="Times New Roman" w:hint="eastAsia"/>
-        </w:rPr>
-      </w:pPr>
-      <w:r>
-        <w:rPr>
-          <w:rFonts w:ascii="Times New Roman" w:hAnsi="Times New Roman" w:cs="Times New Roman" w:hint="eastAsia"/>
-        </w:rPr>
-        <w:t>D</w:t>
-      </w:r>
-      <w:r>
-        <w:rPr>
-          <w:rFonts w:ascii="Times New Roman" w:hAnsi="Times New Roman" w:cs="Times New Roman"/>
-        </w:rPr>
-        <w:t>estructor:</w:t>
-      </w:r>
-    </w:p>
-    <w:p>
-      <w:pPr>
-        <w:pStyle w:val="HTML"/>
-        <w:ind w:firstLine="480"/>
-        <w:rPr>
-          <w:rFonts w:ascii="Times New Roman" w:hAnsi="Times New Roman" w:cs="Times New Roman"/>
-        </w:rPr>
-      </w:pPr>
-      <w:r>
-        <w:rPr>
-          <w:rFonts w:ascii="Times New Roman" w:hAnsi="Times New Roman" w:cs="Times New Roman"/>
-        </w:rPr>
-        <w:t>~</w:t>
-      </w:r>
-      <w:proofErr w:type="spellStart"/>
-      <w:proofErr w:type="gramStart"/>
-      <w:r>
-        <w:rPr>
-          <w:rFonts w:ascii="Times New Roman" w:hAnsi="Times New Roman" w:cs="Times New Roman"/>
-          <w:b/>
-          <w:bCs/>
-          <w:i/>
-          <w:iCs/>
-          <w:color w:val="00677C"/>
-        </w:rPr>
-        <w:t>MainWindow</w:t>
-      </w:r>
-      <w:proofErr w:type="spellEnd"/>
-      <w:r>
-        <w:rPr>
-          <w:rFonts w:ascii="Times New Roman" w:hAnsi="Times New Roman" w:cs="Times New Roman"/>
-        </w:rPr>
-        <w:t>(</w:t>
-      </w:r>
-      <w:proofErr w:type="gramEnd"/>
-      <w:r>
-        <w:rPr>
-          <w:rFonts w:ascii="Times New Roman" w:hAnsi="Times New Roman" w:cs="Times New Roman"/>
-        </w:rPr>
-        <w:t>):</w:t>
-      </w:r>
-    </w:p>
-    <w:p>
-      <w:pPr>
-        <w:pStyle w:val="HTML"/>
-        <w:tabs>
-          <w:tab w:val="clear" w:pos="916"/>
-          <w:tab w:val="left" w:pos="432"/>
-        </w:tabs>
-        <w:rPr>
-          <w:rFonts w:ascii="Times New Roman" w:hAnsi="Times New Roman" w:cs="Times New Roman"/>
-        </w:rPr>
-      </w:pPr>
-      <w:r>
-        <w:rPr>
-          <w:rFonts w:ascii="Times New Roman" w:hAnsi="Times New Roman" w:cs="Times New Roman"/>
-        </w:rPr>
-        <w:tab/>
-      </w:r>
-      <w:r>
-        <w:rPr>
-          <w:rFonts w:ascii="Times New Roman" w:hAnsi="Times New Roman" w:cs="Times New Roman"/>
-        </w:rPr>
-        <w:tab/>
-      </w:r>
-      <w:r>
-        <w:rPr>
-          <w:rFonts w:ascii="Times New Roman" w:hAnsi="Times New Roman" w:cs="Times New Roman"/>
-        </w:rPr>
-        <w:t>Parameters</w:t>
-      </w:r>
-      <w:r>
-        <w:rPr>
-          <w:rFonts w:ascii="Times New Roman" w:hAnsi="Times New Roman" w:cs="Times New Roman"/>
-        </w:rPr>
-        <w:t>: None.</w:t>
-      </w:r>
-    </w:p>
-    <w:p>
-      <w:pPr>
-        <w:pStyle w:val="HTML"/>
-        <w:tabs>
-          <w:tab w:val="clear" w:pos="916"/>
-          <w:tab w:val="clear" w:pos="2748"/>
-          <w:tab w:val="left" w:pos="432"/>
-          <w:tab w:val="left" w:pos="2508"/>
-        </w:tabs>
-        <w:rPr>
-          <w:rFonts w:ascii="Times New Roman" w:hAnsi="Times New Roman" w:cs="Times New Roman"/>
-        </w:rPr>
-      </w:pPr>
-      <w:r>
-        <w:rPr>
-          <w:rFonts w:ascii="Times New Roman" w:hAnsi="Times New Roman" w:cs="Times New Roman"/>
-        </w:rPr>
-        <w:tab/>
-      </w:r>
-      <w:r>
-        <w:rPr>
-          <w:rFonts w:ascii="Times New Roman" w:hAnsi="Times New Roman" w:cs="Times New Roman"/>
-        </w:rPr>
-        <w:tab/>
-        <w:t>Return: None.</w:t>
-      </w:r>
-    </w:p>
-    <w:p>
-      <w:pPr>
-        <w:pStyle w:val="HTML"/>
-        <w:tabs>
-          <w:tab w:val="clear" w:pos="916"/>
-          <w:tab w:val="clear" w:pos="2748"/>
-          <w:tab w:val="left" w:pos="432"/>
-          <w:tab w:val="left" w:pos="2508"/>
-        </w:tabs>
-        <w:ind w:left="1832"/>
-        <w:rPr>
-          <w:rFonts w:ascii="Times New Roman" w:hAnsi="Times New Roman" w:cs="Times New Roman"/>
-        </w:rPr>
-      </w:pPr>
-      <w:r>
-        <w:rPr>
-          <w:rFonts w:ascii="Times New Roman" w:hAnsi="Times New Roman" w:cs="Times New Roman"/>
-        </w:rPr>
-        <w:t>Task: Free necessary allocated variables and chart. Save the parameters of some important settings to setting file. Delete and terminate the threads.</w:t>
-      </w:r>
-    </w:p>
-    <w:p>
-      <w:pPr>
-        <w:jc w:val="left"/>
-        <w:rPr>
-          <w:rFonts w:ascii="Times New Roman" w:hAnsi="Times New Roman" w:cs="Times New Roman" w:hint="eastAsia"/>
-          <w:sz w:val="24"/>
-          <w:szCs w:val="24"/>
-        </w:rPr>
-      </w:pPr>
-    </w:p>
-    <w:p>
-      <w:pPr>
-        <w:ind w:left="480" w:hangingChars="200" w:hanging="480"/>
-        <w:jc w:val="left"/>
-        <w:rPr>
-          <w:rFonts w:ascii="Times New Roman" w:hAnsi="Times New Roman" w:cs="Times New Roman"/>
-          <w:sz w:val="24"/>
-          <w:szCs w:val="24"/>
-        </w:rPr>
-      </w:pPr>
-      <w:r>
-        <w:rPr>
-          <w:rFonts w:ascii="Times New Roman" w:hAnsi="Times New Roman" w:cs="Times New Roman"/>
-          <w:sz w:val="24"/>
-          <w:szCs w:val="24"/>
-        </w:rPr>
-        <w:lastRenderedPageBreak/>
+      <w:r>
+        <w:rPr>
+          <w:rFonts w:ascii="Times New Roman" w:hAnsi="Times New Roman" w:cs="Times New Roman"/>
+          <w:sz w:val="24"/>
+          <w:szCs w:val="24"/>
+        </w:rPr>
         <w:t xml:space="preserve">Private </w:t>
       </w:r>
       <w:r>
@@ -9526,7 +9492,6 @@
         <w:t xml:space="preserve"> </w:t>
       </w:r>
       <w:proofErr w:type="spellStart"/>
-      <w:proofErr w:type="gramStart"/>
       <w:r>
         <w:rPr>
           <w:rFonts w:ascii="Times New Roman" w:eastAsia="宋体" w:hAnsi="Times New Roman" w:cs="Times New Roman"/>
@@ -9547,17 +9512,7 @@
           <w:sz w:val="24"/>
           <w:szCs w:val="24"/>
         </w:rPr>
-        <w:t>(</w:t>
-      </w:r>
-      <w:proofErr w:type="gramEnd"/>
-      <w:r>
-        <w:rPr>
-          <w:rFonts w:ascii="Times New Roman" w:eastAsia="宋体" w:hAnsi="Times New Roman" w:cs="Times New Roman"/>
-          <w:kern w:val="0"/>
-          <w:sz w:val="24"/>
-          <w:szCs w:val="24"/>
-        </w:rPr>
-        <w:t>)</w:t>
+        <w:t>()</w:t>
       </w:r>
       <w:r>
         <w:rPr>
@@ -9816,7 +9771,6 @@
         <w:t xml:space="preserve"> </w:t>
       </w:r>
       <w:proofErr w:type="spellStart"/>
-      <w:proofErr w:type="gramStart"/>
       <w:r>
         <w:rPr>
           <w:rFonts w:ascii="Times New Roman" w:eastAsia="宋体" w:hAnsi="Times New Roman" w:cs="Times New Roman"/>
@@ -9849,17 +9803,7 @@
           <w:sz w:val="24"/>
           <w:szCs w:val="24"/>
         </w:rPr>
-        <w:t>(</w:t>
-      </w:r>
-      <w:proofErr w:type="gramEnd"/>
-      <w:r>
-        <w:rPr>
-          <w:rFonts w:ascii="Times New Roman" w:eastAsia="宋体" w:hAnsi="Times New Roman" w:cs="Times New Roman"/>
-          <w:kern w:val="0"/>
-          <w:sz w:val="24"/>
-          <w:szCs w:val="24"/>
-        </w:rPr>
-        <w:t>)</w:t>
+        <w:t>()</w:t>
       </w:r>
       <w:r>
         <w:rPr>
@@ -10156,7 +10100,6 @@
         <w:t xml:space="preserve"> </w:t>
       </w:r>
       <w:proofErr w:type="spellStart"/>
-      <w:proofErr w:type="gramStart"/>
       <w:r>
         <w:rPr>
           <w:rFonts w:ascii="Times New Roman" w:eastAsia="宋体" w:hAnsi="Times New Roman" w:cs="Times New Roman"/>
@@ -10177,17 +10120,7 @@
           <w:sz w:val="24"/>
           <w:szCs w:val="24"/>
         </w:rPr>
-        <w:t>(</w:t>
-      </w:r>
-      <w:proofErr w:type="gramEnd"/>
-      <w:r>
-        <w:rPr>
-          <w:rFonts w:ascii="Times New Roman" w:eastAsia="宋体" w:hAnsi="Times New Roman" w:cs="Times New Roman"/>
-          <w:kern w:val="0"/>
-          <w:sz w:val="24"/>
-          <w:szCs w:val="24"/>
-        </w:rPr>
-        <w:t>)</w:t>
+        <w:t>()</w:t>
       </w:r>
       <w:r>
         <w:rPr>
@@ -10474,7 +10407,6 @@
         <w:t xml:space="preserve"> </w:t>
       </w:r>
       <w:proofErr w:type="spellStart"/>
-      <w:proofErr w:type="gramStart"/>
       <w:r>
         <w:rPr>
           <w:rFonts w:ascii="Times New Roman" w:eastAsia="宋体" w:hAnsi="Times New Roman" w:cs="Times New Roman"/>
@@ -10495,17 +10427,7 @@
           <w:sz w:val="24"/>
           <w:szCs w:val="24"/>
         </w:rPr>
-        <w:t>(</w:t>
-      </w:r>
-      <w:proofErr w:type="gramEnd"/>
-      <w:r>
-        <w:rPr>
-          <w:rFonts w:ascii="Times New Roman" w:eastAsia="宋体" w:hAnsi="Times New Roman" w:cs="Times New Roman"/>
-          <w:kern w:val="0"/>
-          <w:sz w:val="24"/>
-          <w:szCs w:val="24"/>
-        </w:rPr>
-        <w:t>)</w:t>
+        <w:t>()</w:t>
       </w:r>
       <w:r>
         <w:rPr>
@@ -10774,7 +10696,6 @@
         <w:t xml:space="preserve"> </w:t>
       </w:r>
       <w:proofErr w:type="spellStart"/>
-      <w:proofErr w:type="gramStart"/>
       <w:r>
         <w:rPr>
           <w:rFonts w:ascii="Times New Roman" w:eastAsia="宋体" w:hAnsi="Times New Roman" w:cs="Times New Roman"/>
@@ -10795,17 +10716,7 @@
           <w:sz w:val="24"/>
           <w:szCs w:val="24"/>
         </w:rPr>
-        <w:t>(</w:t>
-      </w:r>
-      <w:proofErr w:type="gramEnd"/>
-      <w:r>
-        <w:rPr>
-          <w:rFonts w:ascii="Times New Roman" w:eastAsia="宋体" w:hAnsi="Times New Roman" w:cs="Times New Roman"/>
-          <w:kern w:val="0"/>
-          <w:sz w:val="24"/>
-          <w:szCs w:val="24"/>
-        </w:rPr>
-        <w:t>)</w:t>
+        <w:t>()</w:t>
       </w:r>
       <w:r>
         <w:rPr>
@@ -11074,7 +10985,6 @@
         <w:t xml:space="preserve"> </w:t>
       </w:r>
       <w:proofErr w:type="spellStart"/>
-      <w:proofErr w:type="gramStart"/>
       <w:r>
         <w:rPr>
           <w:rFonts w:ascii="Times New Roman" w:eastAsia="宋体" w:hAnsi="Times New Roman" w:cs="Times New Roman"/>
@@ -11095,17 +11005,7 @@
           <w:sz w:val="24"/>
           <w:szCs w:val="24"/>
         </w:rPr>
-        <w:t>(</w:t>
-      </w:r>
-      <w:proofErr w:type="gramEnd"/>
-      <w:r>
-        <w:rPr>
-          <w:rFonts w:ascii="Times New Roman" w:eastAsia="宋体" w:hAnsi="Times New Roman" w:cs="Times New Roman"/>
-          <w:kern w:val="0"/>
-          <w:sz w:val="24"/>
-          <w:szCs w:val="24"/>
-        </w:rPr>
-        <w:t>)</w:t>
+        <w:t>()</w:t>
       </w:r>
       <w:r>
         <w:rPr>
@@ -11392,7 +11292,6 @@
         <w:t xml:space="preserve"> </w:t>
       </w:r>
       <w:proofErr w:type="spellStart"/>
-      <w:proofErr w:type="gramStart"/>
       <w:r>
         <w:rPr>
           <w:rFonts w:ascii="Times New Roman" w:eastAsia="宋体" w:hAnsi="Times New Roman" w:cs="Times New Roman"/>
@@ -11413,17 +11312,7 @@
           <w:sz w:val="24"/>
           <w:szCs w:val="24"/>
         </w:rPr>
-        <w:t>(</w:t>
-      </w:r>
-      <w:proofErr w:type="gramEnd"/>
-      <w:r>
-        <w:rPr>
-          <w:rFonts w:ascii="Times New Roman" w:eastAsia="宋体" w:hAnsi="Times New Roman" w:cs="Times New Roman"/>
-          <w:kern w:val="0"/>
-          <w:sz w:val="24"/>
-          <w:szCs w:val="24"/>
-        </w:rPr>
-        <w:t>)</w:t>
+        <w:t>()</w:t>
       </w:r>
       <w:r>
         <w:rPr>
@@ -11693,7 +11582,6 @@
         <w:t xml:space="preserve"> </w:t>
       </w:r>
       <w:proofErr w:type="spellStart"/>
-      <w:proofErr w:type="gramStart"/>
       <w:r>
         <w:rPr>
           <w:rFonts w:ascii="Times New Roman" w:eastAsia="宋体" w:hAnsi="Times New Roman" w:cs="Times New Roman"/>
@@ -11714,17 +11602,7 @@
           <w:sz w:val="24"/>
           <w:szCs w:val="24"/>
         </w:rPr>
-        <w:t>(</w:t>
-      </w:r>
-      <w:proofErr w:type="gramEnd"/>
-      <w:r>
-        <w:rPr>
-          <w:rFonts w:ascii="Times New Roman" w:eastAsia="宋体" w:hAnsi="Times New Roman" w:cs="Times New Roman"/>
-          <w:kern w:val="0"/>
-          <w:sz w:val="24"/>
-          <w:szCs w:val="24"/>
-        </w:rPr>
-        <w:t>)</w:t>
+        <w:t>()</w:t>
       </w:r>
       <w:r>
         <w:rPr>
@@ -11773,6 +11651,7 @@
           <w:sz w:val="24"/>
           <w:szCs w:val="24"/>
         </w:rPr>
+        <w:lastRenderedPageBreak/>
         <w:tab/>
       </w:r>
       <w:r>
@@ -11994,7 +11873,6 @@
         <w:t xml:space="preserve"> </w:t>
       </w:r>
       <w:proofErr w:type="spellStart"/>
-      <w:proofErr w:type="gramStart"/>
       <w:r>
         <w:rPr>
           <w:rFonts w:ascii="Times New Roman" w:eastAsia="宋体" w:hAnsi="Times New Roman" w:cs="Times New Roman"/>
@@ -12018,7 +11896,6 @@
         <w:t>(</w:t>
       </w:r>
       <w:proofErr w:type="spellStart"/>
-      <w:proofErr w:type="gramEnd"/>
       <w:r>
         <w:rPr>
           <w:rFonts w:ascii="Times New Roman" w:eastAsia="宋体" w:hAnsi="Times New Roman" w:cs="Times New Roman"/>
@@ -12424,7 +12301,6 @@
         <w:t xml:space="preserve"> </w:t>
       </w:r>
       <w:proofErr w:type="spellStart"/>
-      <w:proofErr w:type="gramStart"/>
       <w:r>
         <w:rPr>
           <w:rFonts w:ascii="Times New Roman" w:eastAsia="宋体" w:hAnsi="Times New Roman" w:cs="Times New Roman"/>
@@ -12448,7 +12324,6 @@
         <w:t>(</w:t>
       </w:r>
       <w:proofErr w:type="spellStart"/>
-      <w:proofErr w:type="gramEnd"/>
       <w:r>
         <w:rPr>
           <w:rFonts w:ascii="Times New Roman" w:eastAsia="宋体" w:hAnsi="Times New Roman" w:cs="Times New Roman"/>
@@ -12853,7 +12728,6 @@
         <w:t xml:space="preserve"> </w:t>
       </w:r>
       <w:proofErr w:type="spellStart"/>
-      <w:proofErr w:type="gramStart"/>
       <w:r>
         <w:rPr>
           <w:rFonts w:ascii="Times New Roman" w:eastAsia="宋体" w:hAnsi="Times New Roman" w:cs="Times New Roman"/>
@@ -12876,7 +12750,6 @@
         </w:rPr>
         <w:t>(</w:t>
       </w:r>
-      <w:proofErr w:type="gramEnd"/>
       <w:r>
         <w:rPr>
           <w:rFonts w:ascii="Times New Roman" w:eastAsia="宋体" w:hAnsi="Times New Roman" w:cs="Times New Roman"/>
@@ -13175,7 +13048,6 @@
         <w:t xml:space="preserve"> </w:t>
       </w:r>
       <w:proofErr w:type="spellStart"/>
-      <w:proofErr w:type="gramStart"/>
       <w:r>
         <w:rPr>
           <w:rFonts w:ascii="Times New Roman" w:eastAsia="宋体" w:hAnsi="Times New Roman" w:cs="Times New Roman"/>
@@ -13196,17 +13068,7 @@
           <w:sz w:val="24"/>
           <w:szCs w:val="24"/>
         </w:rPr>
-        <w:t>(</w:t>
-      </w:r>
-      <w:proofErr w:type="gramEnd"/>
-      <w:r>
-        <w:rPr>
-          <w:rFonts w:ascii="Times New Roman" w:eastAsia="宋体" w:hAnsi="Times New Roman" w:cs="Times New Roman"/>
-          <w:kern w:val="0"/>
-          <w:sz w:val="24"/>
-          <w:szCs w:val="24"/>
-        </w:rPr>
-        <w:t>)</w:t>
+        <w:t>()</w:t>
       </w:r>
       <w:r>
         <w:rPr>
@@ -13467,7 +13329,6 @@
         <w:t xml:space="preserve"> </w:t>
       </w:r>
       <w:proofErr w:type="spellStart"/>
-      <w:proofErr w:type="gramStart"/>
       <w:r>
         <w:rPr>
           <w:rFonts w:ascii="Times New Roman" w:eastAsia="宋体" w:hAnsi="Times New Roman" w:cs="Times New Roman"/>
@@ -13491,7 +13352,6 @@
         <w:t>(</w:t>
       </w:r>
       <w:proofErr w:type="spellStart"/>
-      <w:proofErr w:type="gramEnd"/>
       <w:r>
         <w:rPr>
           <w:rFonts w:ascii="Times New Roman" w:eastAsia="宋体" w:hAnsi="Times New Roman" w:cs="Times New Roman"/>
@@ -13863,7 +13723,6 @@
         <w:t xml:space="preserve"> </w:t>
       </w:r>
       <w:proofErr w:type="spellStart"/>
-      <w:proofErr w:type="gramStart"/>
       <w:r>
         <w:rPr>
           <w:rFonts w:ascii="Times New Roman" w:eastAsia="宋体" w:hAnsi="Times New Roman" w:cs="Times New Roman"/>
@@ -13887,7 +13746,6 @@
         <w:t>(</w:t>
       </w:r>
       <w:proofErr w:type="spellStart"/>
-      <w:proofErr w:type="gramEnd"/>
       <w:r>
         <w:rPr>
           <w:rFonts w:ascii="Times New Roman" w:eastAsia="宋体" w:hAnsi="Times New Roman" w:cs="Times New Roman"/>
@@ -14293,7 +14151,6 @@
         <w:t xml:space="preserve"> </w:t>
       </w:r>
       <w:proofErr w:type="spellStart"/>
-      <w:proofErr w:type="gramStart"/>
       <w:r>
         <w:rPr>
           <w:rFonts w:ascii="Times New Roman" w:eastAsia="宋体" w:hAnsi="Times New Roman" w:cs="Times New Roman"/>
@@ -14314,17 +14171,7 @@
           <w:sz w:val="24"/>
           <w:szCs w:val="24"/>
         </w:rPr>
-        <w:t>(</w:t>
-      </w:r>
-      <w:proofErr w:type="gramEnd"/>
-      <w:r>
-        <w:rPr>
-          <w:rFonts w:ascii="Times New Roman" w:eastAsia="宋体" w:hAnsi="Times New Roman" w:cs="Times New Roman"/>
-          <w:kern w:val="0"/>
-          <w:sz w:val="24"/>
-          <w:szCs w:val="24"/>
-        </w:rPr>
-        <w:t>)</w:t>
+        <w:t>()</w:t>
       </w:r>
       <w:r>
         <w:rPr>
@@ -14621,7 +14468,6 @@
         <w:t xml:space="preserve"> </w:t>
       </w:r>
       <w:proofErr w:type="spellStart"/>
-      <w:proofErr w:type="gramStart"/>
       <w:r>
         <w:rPr>
           <w:rFonts w:ascii="Times New Roman" w:eastAsia="宋体" w:hAnsi="Times New Roman" w:cs="Times New Roman"/>
@@ -14645,7 +14491,6 @@
         <w:t>(</w:t>
       </w:r>
       <w:proofErr w:type="spellStart"/>
-      <w:proofErr w:type="gramEnd"/>
       <w:r>
         <w:rPr>
           <w:rFonts w:ascii="Times New Roman" w:eastAsia="宋体" w:hAnsi="Times New Roman" w:cs="Times New Roman"/>
@@ -15001,7 +14846,6 @@
         <w:t xml:space="preserve"> </w:t>
       </w:r>
       <w:proofErr w:type="spellStart"/>
-      <w:proofErr w:type="gramStart"/>
       <w:r>
         <w:rPr>
           <w:rFonts w:ascii="Times New Roman" w:eastAsia="宋体" w:hAnsi="Times New Roman" w:cs="Times New Roman"/>
@@ -15025,7 +14869,6 @@
         <w:t>(</w:t>
       </w:r>
       <w:proofErr w:type="spellStart"/>
-      <w:proofErr w:type="gramEnd"/>
       <w:r>
         <w:rPr>
           <w:rFonts w:ascii="Times New Roman" w:eastAsia="宋体" w:hAnsi="Times New Roman" w:cs="Times New Roman"/>
@@ -15417,6 +15260,7 @@
           <w:sz w:val="24"/>
           <w:szCs w:val="24"/>
         </w:rPr>
+        <w:lastRenderedPageBreak/>
         <w:t>Parameters</w:t>
       </w:r>
       <w:r>
@@ -15570,7 +15414,6 @@
           <w:sz w:val="24"/>
           <w:szCs w:val="24"/>
         </w:rPr>
-        <w:lastRenderedPageBreak/>
         <w:t>Task:</w:t>
       </w:r>
       <w:r>
@@ -15674,7 +15517,6 @@
         <w:t xml:space="preserve"> </w:t>
       </w:r>
       <w:proofErr w:type="spellStart"/>
-      <w:proofErr w:type="gramStart"/>
       <w:r>
         <w:rPr>
           <w:rFonts w:ascii="Times New Roman" w:eastAsia="宋体" w:hAnsi="Times New Roman" w:cs="Times New Roman"/>
@@ -15698,7 +15540,6 @@
         <w:t>(</w:t>
       </w:r>
       <w:proofErr w:type="spellStart"/>
-      <w:proofErr w:type="gramEnd"/>
       <w:r>
         <w:rPr>
           <w:rFonts w:ascii="Times New Roman" w:eastAsia="宋体" w:hAnsi="Times New Roman" w:cs="Times New Roman"/>
@@ -16341,7 +16182,6 @@
         <w:t xml:space="preserve"> </w:t>
       </w:r>
       <w:proofErr w:type="spellStart"/>
-      <w:proofErr w:type="gramStart"/>
       <w:r>
         <w:rPr>
           <w:rFonts w:ascii="Times New Roman" w:eastAsia="宋体" w:hAnsi="Times New Roman" w:cs="Times New Roman"/>
@@ -16365,7 +16205,6 @@
         <w:t>(</w:t>
       </w:r>
       <w:proofErr w:type="spellStart"/>
-      <w:proofErr w:type="gramEnd"/>
       <w:r>
         <w:rPr>
           <w:rFonts w:ascii="Times New Roman" w:eastAsia="宋体" w:hAnsi="Times New Roman" w:cs="Times New Roman"/>
@@ -16815,7 +16654,6 @@
         <w:t xml:space="preserve"> </w:t>
       </w:r>
       <w:proofErr w:type="spellStart"/>
-      <w:proofErr w:type="gramStart"/>
       <w:r>
         <w:rPr>
           <w:rFonts w:ascii="Times New Roman" w:eastAsia="宋体" w:hAnsi="Times New Roman" w:cs="Times New Roman"/>
@@ -16839,7 +16677,6 @@
         <w:t>(</w:t>
       </w:r>
       <w:proofErr w:type="spellStart"/>
-      <w:proofErr w:type="gramEnd"/>
       <w:r>
         <w:rPr>
           <w:rFonts w:ascii="Times New Roman" w:eastAsia="宋体" w:hAnsi="Times New Roman" w:cs="Times New Roman"/>
@@ -17275,7 +17112,6 @@
         <w:t xml:space="preserve"> </w:t>
       </w:r>
       <w:proofErr w:type="spellStart"/>
-      <w:proofErr w:type="gramStart"/>
       <w:r>
         <w:rPr>
           <w:rFonts w:ascii="Times New Roman" w:eastAsia="宋体" w:hAnsi="Times New Roman" w:cs="Times New Roman"/>
@@ -17298,7 +17134,6 @@
         </w:rPr>
         <w:t>(</w:t>
       </w:r>
-      <w:proofErr w:type="gramEnd"/>
       <w:r>
         <w:rPr>
           <w:rFonts w:ascii="Times New Roman" w:eastAsia="宋体" w:hAnsi="Times New Roman" w:cs="Times New Roman"/>
@@ -17673,7 +17508,6 @@
         <w:t xml:space="preserve"> </w:t>
       </w:r>
       <w:proofErr w:type="spellStart"/>
-      <w:proofErr w:type="gramStart"/>
       <w:r>
         <w:rPr>
           <w:rFonts w:ascii="Times New Roman" w:eastAsia="宋体" w:hAnsi="Times New Roman" w:cs="Times New Roman"/>
@@ -17694,17 +17528,7 @@
           <w:sz w:val="24"/>
           <w:szCs w:val="24"/>
         </w:rPr>
-        <w:t>(</w:t>
-      </w:r>
-      <w:proofErr w:type="gramEnd"/>
-      <w:r>
-        <w:rPr>
-          <w:rFonts w:ascii="Times New Roman" w:eastAsia="宋体" w:hAnsi="Times New Roman" w:cs="Times New Roman"/>
-          <w:kern w:val="0"/>
-          <w:sz w:val="24"/>
-          <w:szCs w:val="24"/>
-        </w:rPr>
-        <w:t>)</w:t>
+        <w:t>()</w:t>
       </w:r>
       <w:r>
         <w:rPr>
@@ -17992,7 +17816,6 @@
         <w:t xml:space="preserve"> </w:t>
       </w:r>
       <w:proofErr w:type="spellStart"/>
-      <w:proofErr w:type="gramStart"/>
       <w:r>
         <w:rPr>
           <w:rFonts w:ascii="Times New Roman" w:eastAsia="宋体" w:hAnsi="Times New Roman" w:cs="Times New Roman"/>
@@ -18013,17 +17836,7 @@
           <w:sz w:val="24"/>
           <w:szCs w:val="24"/>
         </w:rPr>
-        <w:t>(</w:t>
-      </w:r>
-      <w:proofErr w:type="gramEnd"/>
-      <w:r>
-        <w:rPr>
-          <w:rFonts w:ascii="Times New Roman" w:eastAsia="宋体" w:hAnsi="Times New Roman" w:cs="Times New Roman"/>
-          <w:kern w:val="0"/>
-          <w:sz w:val="24"/>
-          <w:szCs w:val="24"/>
-        </w:rPr>
-        <w:t>)</w:t>
+        <w:t>()</w:t>
       </w:r>
       <w:r>
         <w:rPr>
@@ -18298,6 +18111,7 @@
           <w:sz w:val="24"/>
           <w:szCs w:val="24"/>
         </w:rPr>
+        <w:lastRenderedPageBreak/>
         <w:t>void</w:t>
       </w:r>
       <w:r>
@@ -18311,7 +18125,6 @@
         <w:t xml:space="preserve"> </w:t>
       </w:r>
       <w:proofErr w:type="spellStart"/>
-      <w:proofErr w:type="gramStart"/>
       <w:r>
         <w:rPr>
           <w:rFonts w:ascii="Times New Roman" w:eastAsia="宋体" w:hAnsi="Times New Roman" w:cs="Times New Roman"/>
@@ -18332,17 +18145,7 @@
           <w:sz w:val="24"/>
           <w:szCs w:val="24"/>
         </w:rPr>
-        <w:t>(</w:t>
-      </w:r>
-      <w:proofErr w:type="gramEnd"/>
-      <w:r>
-        <w:rPr>
-          <w:rFonts w:ascii="Times New Roman" w:eastAsia="宋体" w:hAnsi="Times New Roman" w:cs="Times New Roman"/>
-          <w:kern w:val="0"/>
-          <w:sz w:val="24"/>
-          <w:szCs w:val="24"/>
-        </w:rPr>
-        <w:t>)</w:t>
+        <w:t>()</w:t>
       </w:r>
       <w:r>
         <w:rPr>
@@ -18630,7 +18433,6 @@
         <w:t xml:space="preserve"> </w:t>
       </w:r>
       <w:proofErr w:type="spellStart"/>
-      <w:proofErr w:type="gramStart"/>
       <w:r>
         <w:rPr>
           <w:rFonts w:ascii="Times New Roman" w:eastAsia="宋体" w:hAnsi="Times New Roman" w:cs="Times New Roman"/>
@@ -18651,17 +18453,7 @@
           <w:sz w:val="24"/>
           <w:szCs w:val="24"/>
         </w:rPr>
-        <w:t>(</w:t>
-      </w:r>
-      <w:proofErr w:type="gramEnd"/>
-      <w:r>
-        <w:rPr>
-          <w:rFonts w:ascii="Times New Roman" w:eastAsia="宋体" w:hAnsi="Times New Roman" w:cs="Times New Roman"/>
-          <w:kern w:val="0"/>
-          <w:sz w:val="24"/>
-          <w:szCs w:val="24"/>
-        </w:rPr>
-        <w:t>)</w:t>
+        <w:t>()</w:t>
       </w:r>
       <w:r>
         <w:rPr>
@@ -18958,7 +18750,6 @@
         <w:t xml:space="preserve"> </w:t>
       </w:r>
       <w:proofErr w:type="spellStart"/>
-      <w:proofErr w:type="gramStart"/>
       <w:r>
         <w:rPr>
           <w:rFonts w:ascii="Times New Roman" w:eastAsia="宋体" w:hAnsi="Times New Roman" w:cs="Times New Roman"/>
@@ -18979,17 +18770,7 @@
           <w:sz w:val="24"/>
           <w:szCs w:val="24"/>
         </w:rPr>
-        <w:t>(</w:t>
-      </w:r>
-      <w:proofErr w:type="gramEnd"/>
-      <w:r>
-        <w:rPr>
-          <w:rFonts w:ascii="Times New Roman" w:eastAsia="宋体" w:hAnsi="Times New Roman" w:cs="Times New Roman"/>
-          <w:kern w:val="0"/>
-          <w:sz w:val="24"/>
-          <w:szCs w:val="24"/>
-        </w:rPr>
-        <w:t>)</w:t>
+        <w:t>()</w:t>
       </w:r>
       <w:r>
         <w:rPr>
@@ -19313,7 +19094,6 @@
         <w:t xml:space="preserve"> </w:t>
       </w:r>
       <w:proofErr w:type="spellStart"/>
-      <w:proofErr w:type="gramStart"/>
       <w:r>
         <w:rPr>
           <w:rFonts w:ascii="Times New Roman" w:eastAsia="宋体" w:hAnsi="Times New Roman" w:cs="Times New Roman"/>
@@ -19337,7 +19117,6 @@
         <w:t>(</w:t>
       </w:r>
       <w:proofErr w:type="spellStart"/>
-      <w:proofErr w:type="gramEnd"/>
       <w:r>
         <w:rPr>
           <w:rFonts w:ascii="Times New Roman" w:eastAsia="宋体" w:hAnsi="Times New Roman" w:cs="Times New Roman"/>
@@ -19701,7 +19480,6 @@
         <w:t xml:space="preserve"> </w:t>
       </w:r>
       <w:proofErr w:type="spellStart"/>
-      <w:proofErr w:type="gramStart"/>
       <w:r>
         <w:rPr>
           <w:rFonts w:ascii="Times New Roman" w:eastAsia="宋体" w:hAnsi="Times New Roman" w:cs="Times New Roman"/>
@@ -19722,17 +19500,7 @@
           <w:sz w:val="24"/>
           <w:szCs w:val="24"/>
         </w:rPr>
-        <w:t>(</w:t>
-      </w:r>
-      <w:proofErr w:type="gramEnd"/>
-      <w:r>
-        <w:rPr>
-          <w:rFonts w:ascii="Times New Roman" w:eastAsia="宋体" w:hAnsi="Times New Roman" w:cs="Times New Roman"/>
-          <w:kern w:val="0"/>
-          <w:sz w:val="24"/>
-          <w:szCs w:val="24"/>
-        </w:rPr>
-        <w:t>)</w:t>
+        <w:t>()</w:t>
       </w:r>
       <w:r>
         <w:rPr>
@@ -20029,7 +19797,6 @@
         <w:t xml:space="preserve"> </w:t>
       </w:r>
       <w:proofErr w:type="spellStart"/>
-      <w:proofErr w:type="gramStart"/>
       <w:r>
         <w:rPr>
           <w:rFonts w:ascii="Times New Roman" w:eastAsia="宋体" w:hAnsi="Times New Roman" w:cs="Times New Roman"/>
@@ -20053,7 +19820,6 @@
         <w:t>(</w:t>
       </w:r>
       <w:proofErr w:type="spellStart"/>
-      <w:proofErr w:type="gramEnd"/>
       <w:r>
         <w:rPr>
           <w:rFonts w:ascii="Times New Roman" w:eastAsia="宋体" w:hAnsi="Times New Roman" w:cs="Times New Roman"/>
@@ -20418,7 +20184,6 @@
         <w:t xml:space="preserve"> </w:t>
       </w:r>
       <w:proofErr w:type="spellStart"/>
-      <w:proofErr w:type="gramStart"/>
       <w:r>
         <w:rPr>
           <w:rFonts w:ascii="Times New Roman" w:eastAsia="宋体" w:hAnsi="Times New Roman" w:cs="Times New Roman"/>
@@ -20442,7 +20207,6 @@
         <w:t>(</w:t>
       </w:r>
       <w:proofErr w:type="spellStart"/>
-      <w:proofErr w:type="gramEnd"/>
       <w:r>
         <w:rPr>
           <w:rFonts w:ascii="Times New Roman" w:eastAsia="宋体" w:hAnsi="Times New Roman" w:cs="Times New Roman"/>
@@ -20823,7 +20587,6 @@
         <w:t xml:space="preserve"> </w:t>
       </w:r>
       <w:proofErr w:type="spellStart"/>
-      <w:proofErr w:type="gramStart"/>
       <w:r>
         <w:rPr>
           <w:rFonts w:ascii="Times New Roman" w:eastAsia="宋体" w:hAnsi="Times New Roman" w:cs="Times New Roman"/>
@@ -20844,17 +20607,7 @@
           <w:sz w:val="24"/>
           <w:szCs w:val="24"/>
         </w:rPr>
-        <w:t>(</w:t>
-      </w:r>
-      <w:proofErr w:type="gramEnd"/>
-      <w:r>
-        <w:rPr>
-          <w:rFonts w:ascii="Times New Roman" w:eastAsia="宋体" w:hAnsi="Times New Roman" w:cs="Times New Roman"/>
-          <w:kern w:val="0"/>
-          <w:sz w:val="24"/>
-          <w:szCs w:val="24"/>
-        </w:rPr>
-        <w:t>)</w:t>
+        <w:t>()</w:t>
       </w:r>
       <w:r>
         <w:rPr>
@@ -21151,7 +20904,6 @@
         <w:t xml:space="preserve"> </w:t>
       </w:r>
       <w:proofErr w:type="spellStart"/>
-      <w:proofErr w:type="gramStart"/>
       <w:r>
         <w:rPr>
           <w:rFonts w:ascii="Times New Roman" w:eastAsia="宋体" w:hAnsi="Times New Roman" w:cs="Times New Roman"/>
@@ -21172,17 +20924,7 @@
           <w:sz w:val="24"/>
           <w:szCs w:val="24"/>
         </w:rPr>
-        <w:t>(</w:t>
-      </w:r>
-      <w:proofErr w:type="gramEnd"/>
-      <w:r>
-        <w:rPr>
-          <w:rFonts w:ascii="Times New Roman" w:eastAsia="宋体" w:hAnsi="Times New Roman" w:cs="Times New Roman"/>
-          <w:kern w:val="0"/>
-          <w:sz w:val="24"/>
-          <w:szCs w:val="24"/>
-        </w:rPr>
-        <w:t>)</w:t>
+        <w:t>()</w:t>
       </w:r>
       <w:r>
         <w:rPr>
@@ -21482,7 +21224,6 @@
         <w:t xml:space="preserve"> </w:t>
       </w:r>
       <w:proofErr w:type="spellStart"/>
-      <w:proofErr w:type="gramStart"/>
       <w:r>
         <w:rPr>
           <w:rFonts w:ascii="Times New Roman" w:eastAsia="宋体" w:hAnsi="Times New Roman" w:cs="Times New Roman"/>
@@ -21505,7 +21246,6 @@
         </w:rPr>
         <w:t>(</w:t>
       </w:r>
-      <w:proofErr w:type="gramEnd"/>
       <w:r>
         <w:rPr>
           <w:rFonts w:ascii="Times New Roman" w:eastAsia="宋体" w:hAnsi="Times New Roman" w:cs="Times New Roman"/>
@@ -21688,6 +21428,7 @@
           <w:sz w:val="24"/>
           <w:szCs w:val="24"/>
         </w:rPr>
+        <w:lastRenderedPageBreak/>
         <w:tab/>
       </w:r>
       <w:r>
@@ -21820,7 +21561,6 @@
           <w:sz w:val="24"/>
           <w:szCs w:val="24"/>
         </w:rPr>
-        <w:lastRenderedPageBreak/>
         <w:tab/>
       </w:r>
       <w:r>
@@ -21838,7 +21578,6 @@
         <w:t xml:space="preserve"> </w:t>
       </w:r>
       <w:proofErr w:type="spellStart"/>
-      <w:proofErr w:type="gramStart"/>
       <w:r>
         <w:rPr>
           <w:rFonts w:ascii="Times New Roman" w:hAnsi="Times New Roman" w:cs="Times New Roman"/>
@@ -21856,7 +21595,6 @@
         <w:t>(</w:t>
       </w:r>
       <w:proofErr w:type="spellStart"/>
-      <w:proofErr w:type="gramEnd"/>
       <w:r>
         <w:rPr>
           <w:rFonts w:ascii="Times New Roman" w:hAnsi="Times New Roman" w:cs="Times New Roman"/>
@@ -22177,7 +21915,6 @@
         <w:t xml:space="preserve"> </w:t>
       </w:r>
       <w:proofErr w:type="spellStart"/>
-      <w:proofErr w:type="gramStart"/>
       <w:r>
         <w:rPr>
           <w:rFonts w:ascii="Times New Roman" w:hAnsi="Times New Roman" w:cs="Times New Roman"/>
@@ -22194,7 +21931,6 @@
         </w:rPr>
         <w:t>(</w:t>
       </w:r>
-      <w:proofErr w:type="gramEnd"/>
       <w:r>
         <w:rPr>
           <w:rFonts w:ascii="Times New Roman" w:hAnsi="Times New Roman" w:cs="Times New Roman"/>
@@ -22501,7 +22237,6 @@
         <w:t xml:space="preserve"> </w:t>
       </w:r>
       <w:proofErr w:type="spellStart"/>
-      <w:proofErr w:type="gramStart"/>
       <w:r>
         <w:rPr>
           <w:rFonts w:ascii="Times New Roman" w:eastAsia="宋体" w:hAnsi="Times New Roman" w:cs="Times New Roman"/>
@@ -22522,17 +22257,7 @@
           <w:sz w:val="24"/>
           <w:szCs w:val="24"/>
         </w:rPr>
-        <w:t>(</w:t>
-      </w:r>
-      <w:proofErr w:type="gramEnd"/>
-      <w:r>
-        <w:rPr>
-          <w:rFonts w:ascii="Times New Roman" w:eastAsia="宋体" w:hAnsi="Times New Roman" w:cs="Times New Roman"/>
-          <w:kern w:val="0"/>
-          <w:sz w:val="24"/>
-          <w:szCs w:val="24"/>
-        </w:rPr>
-        <w:t>)</w:t>
+        <w:t>()</w:t>
       </w:r>
       <w:r>
         <w:rPr>
@@ -22854,7 +22579,6 @@
         <w:t xml:space="preserve"> </w:t>
       </w:r>
       <w:proofErr w:type="spellStart"/>
-      <w:proofErr w:type="gramStart"/>
       <w:r>
         <w:rPr>
           <w:rFonts w:ascii="Times New Roman" w:eastAsia="宋体" w:hAnsi="Times New Roman" w:cs="Times New Roman"/>
@@ -22878,7 +22602,6 @@
         <w:t>(</w:t>
       </w:r>
       <w:proofErr w:type="spellStart"/>
-      <w:proofErr w:type="gramEnd"/>
       <w:r>
         <w:rPr>
           <w:rFonts w:ascii="Times New Roman" w:eastAsia="宋体" w:hAnsi="Times New Roman" w:cs="Times New Roman"/>
@@ -23223,20 +22946,7 @@
           <w:sz w:val="24"/>
           <w:szCs w:val="24"/>
         </w:rPr>
-        <w:t>on_pushButton_</w:t>
-      </w:r>
-      <w:proofErr w:type="gramStart"/>
-      <w:r>
-        <w:rPr>
-          <w:rFonts w:ascii="Times New Roman" w:eastAsia="宋体" w:hAnsi="Times New Roman" w:cs="Times New Roman"/>
-          <w:b/>
-          <w:bCs/>
-          <w:color w:val="00677C"/>
-          <w:kern w:val="0"/>
-          <w:sz w:val="24"/>
-          <w:szCs w:val="24"/>
-        </w:rPr>
-        <w:t>clicked</w:t>
+        <w:t>on_pushButton_clicked</w:t>
       </w:r>
       <w:proofErr w:type="spellEnd"/>
       <w:r>
@@ -23246,17 +22956,7 @@
           <w:sz w:val="24"/>
           <w:szCs w:val="24"/>
         </w:rPr>
-        <w:t>(</w:t>
-      </w:r>
-      <w:proofErr w:type="gramEnd"/>
-      <w:r>
-        <w:rPr>
-          <w:rFonts w:ascii="Times New Roman" w:eastAsia="宋体" w:hAnsi="Times New Roman" w:cs="Times New Roman"/>
-          <w:kern w:val="0"/>
-          <w:sz w:val="24"/>
-          <w:szCs w:val="24"/>
-        </w:rPr>
-        <w:t>)</w:t>
+        <w:t>()</w:t>
       </w:r>
       <w:r>
         <w:rPr>
@@ -23566,20 +23266,7 @@
           <w:sz w:val="24"/>
           <w:szCs w:val="24"/>
         </w:rPr>
-        <w:t>on_checkBoxOnlyShare_</w:t>
-      </w:r>
-      <w:proofErr w:type="gramStart"/>
-      <w:r>
-        <w:rPr>
-          <w:rFonts w:ascii="Times New Roman" w:eastAsia="宋体" w:hAnsi="Times New Roman" w:cs="Times New Roman"/>
-          <w:b/>
-          <w:bCs/>
-          <w:color w:val="00677C"/>
-          <w:kern w:val="0"/>
-          <w:sz w:val="24"/>
-          <w:szCs w:val="24"/>
-        </w:rPr>
-        <w:t>clicked</w:t>
+        <w:t>on_checkBoxOnlyShare_clicked</w:t>
       </w:r>
       <w:proofErr w:type="spellEnd"/>
       <w:r>
@@ -23591,7 +23278,6 @@
         </w:rPr>
         <w:t>(</w:t>
       </w:r>
-      <w:proofErr w:type="gramEnd"/>
       <w:r>
         <w:rPr>
           <w:rFonts w:ascii="Times New Roman" w:eastAsia="宋体" w:hAnsi="Times New Roman" w:cs="Times New Roman"/>
@@ -23957,7 +23643,6 @@
         <w:t xml:space="preserve"> </w:t>
       </w:r>
       <w:proofErr w:type="spellStart"/>
-      <w:proofErr w:type="gramStart"/>
       <w:r>
         <w:rPr>
           <w:rFonts w:ascii="Times New Roman" w:eastAsia="宋体" w:hAnsi="Times New Roman" w:cs="Times New Roman"/>
@@ -23978,17 +23663,7 @@
           <w:sz w:val="24"/>
           <w:szCs w:val="24"/>
         </w:rPr>
-        <w:t>(</w:t>
-      </w:r>
-      <w:proofErr w:type="gramEnd"/>
-      <w:r>
-        <w:rPr>
-          <w:rFonts w:ascii="Times New Roman" w:eastAsia="宋体" w:hAnsi="Times New Roman" w:cs="Times New Roman"/>
-          <w:kern w:val="0"/>
-          <w:sz w:val="24"/>
-          <w:szCs w:val="24"/>
-        </w:rPr>
-        <w:t>)</w:t>
+        <w:t>()</w:t>
       </w:r>
       <w:r>
         <w:rPr>
@@ -24299,20 +23974,7 @@
           <w:sz w:val="24"/>
           <w:szCs w:val="24"/>
         </w:rPr>
-        <w:t>on_pushButtonSearchHistory_</w:t>
-      </w:r>
-      <w:proofErr w:type="gramStart"/>
-      <w:r>
-        <w:rPr>
-          <w:rFonts w:ascii="Times New Roman" w:eastAsia="宋体" w:hAnsi="Times New Roman" w:cs="Times New Roman"/>
-          <w:b/>
-          <w:bCs/>
-          <w:color w:val="00677C"/>
-          <w:kern w:val="0"/>
-          <w:sz w:val="24"/>
-          <w:szCs w:val="24"/>
-        </w:rPr>
-        <w:t>clicked</w:t>
+        <w:t>on_pushButtonSearchHistory_clicked</w:t>
       </w:r>
       <w:proofErr w:type="spellEnd"/>
       <w:r>
@@ -24322,17 +23984,7 @@
           <w:sz w:val="24"/>
           <w:szCs w:val="24"/>
         </w:rPr>
-        <w:t>(</w:t>
-      </w:r>
-      <w:proofErr w:type="gramEnd"/>
-      <w:r>
-        <w:rPr>
-          <w:rFonts w:ascii="Times New Roman" w:eastAsia="宋体" w:hAnsi="Times New Roman" w:cs="Times New Roman"/>
-          <w:kern w:val="0"/>
-          <w:sz w:val="24"/>
-          <w:szCs w:val="24"/>
-        </w:rPr>
-        <w:t>)</w:t>
+        <w:t>()</w:t>
       </w:r>
       <w:r>
         <w:rPr>
@@ -24643,20 +24295,7 @@
           <w:sz w:val="24"/>
           <w:szCs w:val="24"/>
         </w:rPr>
-        <w:t>on_dateTimeEditHistoryStartTime_</w:t>
-      </w:r>
-      <w:proofErr w:type="gramStart"/>
-      <w:r>
-        <w:rPr>
-          <w:rFonts w:ascii="Times New Roman" w:eastAsia="宋体" w:hAnsi="Times New Roman" w:cs="Times New Roman"/>
-          <w:b/>
-          <w:bCs/>
-          <w:color w:val="00677C"/>
-          <w:kern w:val="0"/>
-          <w:sz w:val="24"/>
-          <w:szCs w:val="24"/>
-        </w:rPr>
-        <w:t>dateTimeChanged</w:t>
+        <w:t>on_dateTimeEditHistoryStartTime_dateTimeChanged</w:t>
       </w:r>
       <w:proofErr w:type="spellEnd"/>
       <w:r>
@@ -24668,7 +24307,6 @@
         </w:rPr>
         <w:t>(</w:t>
       </w:r>
-      <w:proofErr w:type="gramEnd"/>
       <w:r>
         <w:rPr>
           <w:rFonts w:ascii="Times New Roman" w:eastAsia="宋体" w:hAnsi="Times New Roman" w:cs="Times New Roman"/>
@@ -24945,6 +24583,7 @@
           <w:sz w:val="24"/>
           <w:szCs w:val="24"/>
         </w:rPr>
+        <w:lastRenderedPageBreak/>
         <w:tab/>
       </w:r>
       <w:r>
@@ -25129,20 +24768,7 @@
           <w:sz w:val="24"/>
           <w:szCs w:val="24"/>
         </w:rPr>
-        <w:t>on_dateTimeEditHistoryEndTime_</w:t>
-      </w:r>
-      <w:proofErr w:type="gramStart"/>
-      <w:r>
-        <w:rPr>
-          <w:rFonts w:ascii="Times New Roman" w:eastAsia="宋体" w:hAnsi="Times New Roman" w:cs="Times New Roman"/>
-          <w:b/>
-          <w:bCs/>
-          <w:color w:val="00677C"/>
-          <w:kern w:val="0"/>
-          <w:sz w:val="24"/>
-          <w:szCs w:val="24"/>
-        </w:rPr>
-        <w:t>dateTimeChanged</w:t>
+        <w:t>on_dateTimeEditHistoryEndTime_dateTimeChanged</w:t>
       </w:r>
       <w:proofErr w:type="spellEnd"/>
       <w:r>
@@ -25154,7 +24780,6 @@
         </w:rPr>
         <w:t>(</w:t>
       </w:r>
-      <w:proofErr w:type="gramEnd"/>
       <w:r>
         <w:rPr>
           <w:rFonts w:ascii="Times New Roman" w:eastAsia="宋体" w:hAnsi="Times New Roman" w:cs="Times New Roman"/>
@@ -25337,7 +24962,6 @@
           <w:sz w:val="24"/>
           <w:szCs w:val="24"/>
         </w:rPr>
-        <w:lastRenderedPageBreak/>
         <w:tab/>
       </w:r>
       <w:r>
@@ -25535,20 +25159,7 @@
           <w:sz w:val="24"/>
           <w:szCs w:val="24"/>
         </w:rPr>
-        <w:t>on_spinBoxHistoryDeviceNum_</w:t>
-      </w:r>
-      <w:proofErr w:type="gramStart"/>
-      <w:r>
-        <w:rPr>
-          <w:rFonts w:ascii="Times New Roman" w:eastAsia="宋体" w:hAnsi="Times New Roman" w:cs="Times New Roman"/>
-          <w:b/>
-          <w:bCs/>
-          <w:color w:val="00677C"/>
-          <w:kern w:val="0"/>
-          <w:sz w:val="24"/>
-          <w:szCs w:val="24"/>
-        </w:rPr>
-        <w:t>valueChanged</w:t>
+        <w:t>on_spinBoxHistoryDeviceNum_valueChanged</w:t>
       </w:r>
       <w:proofErr w:type="spellEnd"/>
       <w:r>
@@ -25560,7 +25171,6 @@
         </w:rPr>
         <w:t>(</w:t>
       </w:r>
-      <w:proofErr w:type="gramEnd"/>
       <w:r>
         <w:rPr>
           <w:rFonts w:ascii="Times New Roman" w:eastAsia="宋体" w:hAnsi="Times New Roman" w:cs="Times New Roman"/>
@@ -25900,20 +25510,7 @@
           <w:sz w:val="24"/>
           <w:szCs w:val="24"/>
         </w:rPr>
-        <w:t>on_pushButtonCancelAutoPage_</w:t>
-      </w:r>
-      <w:proofErr w:type="gramStart"/>
-      <w:r>
-        <w:rPr>
-          <w:rFonts w:ascii="Times New Roman" w:eastAsia="宋体" w:hAnsi="Times New Roman" w:cs="Times New Roman"/>
-          <w:b/>
-          <w:bCs/>
-          <w:color w:val="00677C"/>
-          <w:kern w:val="0"/>
-          <w:sz w:val="24"/>
-          <w:szCs w:val="24"/>
-        </w:rPr>
-        <w:t>clicked</w:t>
+        <w:t>on_pushButtonCancelAutoPage_clicked</w:t>
       </w:r>
       <w:proofErr w:type="spellEnd"/>
       <w:r>
@@ -25923,17 +25520,7 @@
           <w:sz w:val="24"/>
           <w:szCs w:val="24"/>
         </w:rPr>
-        <w:t>(</w:t>
-      </w:r>
-      <w:proofErr w:type="gramEnd"/>
-      <w:r>
-        <w:rPr>
-          <w:rFonts w:ascii="Times New Roman" w:eastAsia="宋体" w:hAnsi="Times New Roman" w:cs="Times New Roman"/>
-          <w:kern w:val="0"/>
-          <w:sz w:val="24"/>
-          <w:szCs w:val="24"/>
-        </w:rPr>
-        <w:t>)</w:t>
+        <w:t>()</w:t>
       </w:r>
       <w:r>
         <w:rPr>
@@ -26244,20 +25831,7 @@
           <w:sz w:val="24"/>
           <w:szCs w:val="24"/>
         </w:rPr>
-        <w:t>on_pushButtonChangePageSize_</w:t>
-      </w:r>
-      <w:proofErr w:type="gramStart"/>
-      <w:r>
-        <w:rPr>
-          <w:rFonts w:ascii="Times New Roman" w:eastAsia="宋体" w:hAnsi="Times New Roman" w:cs="Times New Roman"/>
-          <w:b/>
-          <w:bCs/>
-          <w:color w:val="00677C"/>
-          <w:kern w:val="0"/>
-          <w:sz w:val="24"/>
-          <w:szCs w:val="24"/>
-        </w:rPr>
-        <w:t>clicked</w:t>
+        <w:t>on_pushButtonChangePageSize_clicked</w:t>
       </w:r>
       <w:proofErr w:type="spellEnd"/>
       <w:r>
@@ -26267,17 +25841,7 @@
           <w:sz w:val="24"/>
           <w:szCs w:val="24"/>
         </w:rPr>
-        <w:t>(</w:t>
-      </w:r>
-      <w:proofErr w:type="gramEnd"/>
-      <w:r>
-        <w:rPr>
-          <w:rFonts w:ascii="Times New Roman" w:eastAsia="宋体" w:hAnsi="Times New Roman" w:cs="Times New Roman"/>
-          <w:kern w:val="0"/>
-          <w:sz w:val="24"/>
-          <w:szCs w:val="24"/>
-        </w:rPr>
-        <w:t>)</w:t>
+        <w:t>()</w:t>
       </w:r>
       <w:r>
         <w:rPr>
@@ -26588,20 +26152,7 @@
           <w:sz w:val="24"/>
           <w:szCs w:val="24"/>
         </w:rPr>
-        <w:t>on_pushButtonMonitorPage_Overview_</w:t>
-      </w:r>
-      <w:proofErr w:type="gramStart"/>
-      <w:r>
-        <w:rPr>
-          <w:rFonts w:ascii="Times New Roman" w:eastAsia="宋体" w:hAnsi="Times New Roman" w:cs="Times New Roman"/>
-          <w:b/>
-          <w:bCs/>
-          <w:color w:val="00677C"/>
-          <w:kern w:val="0"/>
-          <w:sz w:val="24"/>
-          <w:szCs w:val="24"/>
-        </w:rPr>
-        <w:t>clicked</w:t>
+        <w:t>on_pushButtonMonitorPage_Overview_clicked</w:t>
       </w:r>
       <w:proofErr w:type="spellEnd"/>
       <w:r>
@@ -26611,17 +26162,7 @@
           <w:sz w:val="24"/>
           <w:szCs w:val="24"/>
         </w:rPr>
-        <w:t>(</w:t>
-      </w:r>
-      <w:proofErr w:type="gramEnd"/>
-      <w:r>
-        <w:rPr>
-          <w:rFonts w:ascii="Times New Roman" w:eastAsia="宋体" w:hAnsi="Times New Roman" w:cs="Times New Roman"/>
-          <w:kern w:val="0"/>
-          <w:sz w:val="24"/>
-          <w:szCs w:val="24"/>
-        </w:rPr>
-        <w:t>)</w:t>
+        <w:t>()</w:t>
       </w:r>
       <w:r>
         <w:rPr>
@@ -26920,20 +26461,7 @@
           <w:sz w:val="24"/>
           <w:szCs w:val="24"/>
         </w:rPr>
-        <w:t>on_pushButtonMonitorPage_Mining_</w:t>
-      </w:r>
-      <w:proofErr w:type="gramStart"/>
-      <w:r>
-        <w:rPr>
-          <w:rFonts w:ascii="Times New Roman" w:eastAsia="宋体" w:hAnsi="Times New Roman" w:cs="Times New Roman"/>
-          <w:b/>
-          <w:bCs/>
-          <w:color w:val="00677C"/>
-          <w:kern w:val="0"/>
-          <w:sz w:val="24"/>
-          <w:szCs w:val="24"/>
-        </w:rPr>
-        <w:t>clicked</w:t>
+        <w:t>on_pushButtonMonitorPage_Mining_clicked</w:t>
       </w:r>
       <w:proofErr w:type="spellEnd"/>
       <w:r>
@@ -26943,17 +26471,7 @@
           <w:sz w:val="24"/>
           <w:szCs w:val="24"/>
         </w:rPr>
-        <w:t>(</w:t>
-      </w:r>
-      <w:proofErr w:type="gramEnd"/>
-      <w:r>
-        <w:rPr>
-          <w:rFonts w:ascii="Times New Roman" w:eastAsia="宋体" w:hAnsi="Times New Roman" w:cs="Times New Roman"/>
-          <w:kern w:val="0"/>
-          <w:sz w:val="24"/>
-          <w:szCs w:val="24"/>
-        </w:rPr>
-        <w:t>)</w:t>
+        <w:t>()</w:t>
       </w:r>
       <w:r>
         <w:rPr>
@@ -27246,20 +26764,7 @@
           <w:sz w:val="24"/>
           <w:szCs w:val="24"/>
         </w:rPr>
-        <w:t>on_pushButtonMonitorPage_System_</w:t>
-      </w:r>
-      <w:proofErr w:type="gramStart"/>
-      <w:r>
-        <w:rPr>
-          <w:rFonts w:ascii="Times New Roman" w:eastAsia="宋体" w:hAnsi="Times New Roman" w:cs="Times New Roman"/>
-          <w:b/>
-          <w:bCs/>
-          <w:color w:val="00677C"/>
-          <w:kern w:val="0"/>
-          <w:sz w:val="24"/>
-          <w:szCs w:val="24"/>
-        </w:rPr>
-        <w:t>clicked</w:t>
+        <w:t>on_pushButtonMonitorPage_System_clicked</w:t>
       </w:r>
       <w:proofErr w:type="spellEnd"/>
       <w:r>
@@ -27269,17 +26774,7 @@
           <w:sz w:val="24"/>
           <w:szCs w:val="24"/>
         </w:rPr>
-        <w:t>(</w:t>
-      </w:r>
-      <w:proofErr w:type="gramEnd"/>
-      <w:r>
-        <w:rPr>
-          <w:rFonts w:ascii="Times New Roman" w:eastAsia="宋体" w:hAnsi="Times New Roman" w:cs="Times New Roman"/>
-          <w:kern w:val="0"/>
-          <w:sz w:val="24"/>
-          <w:szCs w:val="24"/>
-        </w:rPr>
-        <w:t>)</w:t>
+        <w:t>()</w:t>
       </w:r>
       <w:r>
         <w:rPr>
@@ -27551,20 +27046,7 @@
           <w:sz w:val="24"/>
           <w:szCs w:val="24"/>
         </w:rPr>
-        <w:t>on_pushButtonMonitorPage_DevicesInfo_</w:t>
-      </w:r>
-      <w:proofErr w:type="gramStart"/>
-      <w:r>
-        <w:rPr>
-          <w:rFonts w:ascii="Times New Roman" w:eastAsia="宋体" w:hAnsi="Times New Roman" w:cs="Times New Roman"/>
-          <w:b/>
-          <w:bCs/>
-          <w:color w:val="00677C"/>
-          <w:kern w:val="0"/>
-          <w:sz w:val="24"/>
-          <w:szCs w:val="24"/>
-        </w:rPr>
-        <w:t>clicked</w:t>
+        <w:t>on_pushButtonMonitorPage_DevicesInfo_clicked</w:t>
       </w:r>
       <w:proofErr w:type="spellEnd"/>
       <w:r>
@@ -27574,17 +27056,7 @@
           <w:sz w:val="24"/>
           <w:szCs w:val="24"/>
         </w:rPr>
-        <w:t>(</w:t>
-      </w:r>
-      <w:proofErr w:type="gramEnd"/>
-      <w:r>
-        <w:rPr>
-          <w:rFonts w:ascii="Times New Roman" w:eastAsia="宋体" w:hAnsi="Times New Roman" w:cs="Times New Roman"/>
-          <w:kern w:val="0"/>
-          <w:sz w:val="24"/>
-          <w:szCs w:val="24"/>
-        </w:rPr>
-        <w:t>)</w:t>
+        <w:t>()</w:t>
       </w:r>
       <w:r>
         <w:rPr>
@@ -27877,20 +27349,7 @@
           <w:sz w:val="24"/>
           <w:szCs w:val="24"/>
         </w:rPr>
-        <w:t>on_pushButtonMonitorPage_</w:t>
-      </w:r>
-      <w:proofErr w:type="gramStart"/>
-      <w:r>
-        <w:rPr>
-          <w:rFonts w:ascii="Times New Roman" w:eastAsia="宋体" w:hAnsi="Times New Roman" w:cs="Times New Roman"/>
-          <w:b/>
-          <w:bCs/>
-          <w:color w:val="00677C"/>
-          <w:kern w:val="0"/>
-          <w:sz w:val="24"/>
-          <w:szCs w:val="24"/>
-        </w:rPr>
-        <w:t>clicked</w:t>
+        <w:t>on_pushButtonMonitorPage_clicked</w:t>
       </w:r>
       <w:proofErr w:type="spellEnd"/>
       <w:r>
@@ -27900,17 +27359,7 @@
           <w:sz w:val="24"/>
           <w:szCs w:val="24"/>
         </w:rPr>
-        <w:t>(</w:t>
-      </w:r>
-      <w:proofErr w:type="gramEnd"/>
-      <w:r>
-        <w:rPr>
-          <w:rFonts w:ascii="Times New Roman" w:eastAsia="宋体" w:hAnsi="Times New Roman" w:cs="Times New Roman"/>
-          <w:kern w:val="0"/>
-          <w:sz w:val="24"/>
-          <w:szCs w:val="24"/>
-        </w:rPr>
-        <w:t>)</w:t>
+        <w:t>()</w:t>
       </w:r>
       <w:r>
         <w:rPr>
@@ -28182,20 +27631,7 @@
           <w:sz w:val="24"/>
           <w:szCs w:val="24"/>
         </w:rPr>
-        <w:t>on_pushButtonOCPage_</w:t>
-      </w:r>
-      <w:proofErr w:type="gramStart"/>
-      <w:r>
-        <w:rPr>
-          <w:rFonts w:ascii="Times New Roman" w:eastAsia="宋体" w:hAnsi="Times New Roman" w:cs="Times New Roman"/>
-          <w:b/>
-          <w:bCs/>
-          <w:color w:val="00677C"/>
-          <w:kern w:val="0"/>
-          <w:sz w:val="24"/>
-          <w:szCs w:val="24"/>
-        </w:rPr>
-        <w:t>clicked</w:t>
+        <w:t>on_pushButtonOCPage_clicked</w:t>
       </w:r>
       <w:proofErr w:type="spellEnd"/>
       <w:r>
@@ -28205,17 +27641,7 @@
           <w:sz w:val="24"/>
           <w:szCs w:val="24"/>
         </w:rPr>
-        <w:t>(</w:t>
-      </w:r>
-      <w:proofErr w:type="gramEnd"/>
-      <w:r>
-        <w:rPr>
-          <w:rFonts w:ascii="Times New Roman" w:eastAsia="宋体" w:hAnsi="Times New Roman" w:cs="Times New Roman"/>
-          <w:kern w:val="0"/>
-          <w:sz w:val="24"/>
-          <w:szCs w:val="24"/>
-        </w:rPr>
-        <w:t>)</w:t>
+        <w:t>()</w:t>
       </w:r>
       <w:r>
         <w:rPr>
@@ -28329,6 +27755,7 @@
           <w:sz w:val="24"/>
           <w:szCs w:val="24"/>
         </w:rPr>
+        <w:lastRenderedPageBreak/>
         <w:tab/>
       </w:r>
       <w:r>
@@ -28508,20 +27935,7 @@
           <w:sz w:val="24"/>
           <w:szCs w:val="24"/>
         </w:rPr>
-        <w:t>on_pushButtonHelpPage_</w:t>
-      </w:r>
-      <w:proofErr w:type="gramStart"/>
-      <w:r>
-        <w:rPr>
-          <w:rFonts w:ascii="Times New Roman" w:eastAsia="宋体" w:hAnsi="Times New Roman" w:cs="Times New Roman"/>
-          <w:b/>
-          <w:bCs/>
-          <w:color w:val="00677C"/>
-          <w:kern w:val="0"/>
-          <w:sz w:val="24"/>
-          <w:szCs w:val="24"/>
-        </w:rPr>
-        <w:t>clicked</w:t>
+        <w:t>on_pushButtonHelpPage_clicked</w:t>
       </w:r>
       <w:proofErr w:type="spellEnd"/>
       <w:r>
@@ -28531,17 +27945,7 @@
           <w:sz w:val="24"/>
           <w:szCs w:val="24"/>
         </w:rPr>
-        <w:t>(</w:t>
-      </w:r>
-      <w:proofErr w:type="gramEnd"/>
-      <w:r>
-        <w:rPr>
-          <w:rFonts w:ascii="Times New Roman" w:eastAsia="宋体" w:hAnsi="Times New Roman" w:cs="Times New Roman"/>
-          <w:kern w:val="0"/>
-          <w:sz w:val="24"/>
-          <w:szCs w:val="24"/>
-        </w:rPr>
-        <w:t>)</w:t>
+        <w:t>()</w:t>
       </w:r>
       <w:r>
         <w:rPr>
@@ -28589,7 +27993,6 @@
           <w:sz w:val="24"/>
           <w:szCs w:val="24"/>
         </w:rPr>
-        <w:lastRenderedPageBreak/>
         <w:tab/>
       </w:r>
       <w:r>
@@ -28817,20 +28220,7 @@
           <w:sz w:val="24"/>
           <w:szCs w:val="24"/>
         </w:rPr>
-        <w:t>on_checkBoxHelpPage_</w:t>
-      </w:r>
-      <w:proofErr w:type="gramStart"/>
-      <w:r>
-        <w:rPr>
-          <w:rFonts w:ascii="Times New Roman" w:eastAsia="宋体" w:hAnsi="Times New Roman" w:cs="Times New Roman"/>
-          <w:b/>
-          <w:bCs/>
-          <w:color w:val="00677C"/>
-          <w:kern w:val="0"/>
-          <w:sz w:val="24"/>
-          <w:szCs w:val="24"/>
-        </w:rPr>
-        <w:t>clicked</w:t>
+        <w:t>on_checkBoxHelpPage_clicked</w:t>
       </w:r>
       <w:proofErr w:type="spellEnd"/>
       <w:r>
@@ -28842,7 +28232,6 @@
         </w:rPr>
         <w:t>(</w:t>
       </w:r>
-      <w:proofErr w:type="gramEnd"/>
       <w:r>
         <w:rPr>
           <w:rFonts w:ascii="Times New Roman" w:eastAsia="宋体" w:hAnsi="Times New Roman" w:cs="Times New Roman"/>
@@ -29154,7 +28543,6 @@
         <w:t xml:space="preserve"> </w:t>
       </w:r>
       <w:proofErr w:type="spellStart"/>
-      <w:proofErr w:type="gramStart"/>
       <w:r>
         <w:rPr>
           <w:rFonts w:ascii="Times New Roman" w:eastAsia="宋体" w:hAnsi="Times New Roman" w:cs="Times New Roman"/>
@@ -29175,17 +28563,7 @@
           <w:sz w:val="24"/>
           <w:szCs w:val="24"/>
         </w:rPr>
-        <w:t>(</w:t>
-      </w:r>
-      <w:proofErr w:type="gramEnd"/>
-      <w:r>
-        <w:rPr>
-          <w:rFonts w:ascii="Times New Roman" w:eastAsia="宋体" w:hAnsi="Times New Roman" w:cs="Times New Roman"/>
-          <w:kern w:val="0"/>
-          <w:sz w:val="24"/>
-          <w:szCs w:val="24"/>
-        </w:rPr>
-        <w:t>)</w:t>
+        <w:t>()</w:t>
       </w:r>
       <w:r>
         <w:rPr>
@@ -29486,7 +28864,6 @@
         <w:t xml:space="preserve"> </w:t>
       </w:r>
       <w:proofErr w:type="spellStart"/>
-      <w:proofErr w:type="gramStart"/>
       <w:r>
         <w:rPr>
           <w:rFonts w:ascii="Times New Roman" w:eastAsia="宋体" w:hAnsi="Times New Roman" w:cs="Times New Roman"/>
@@ -29510,7 +28887,6 @@
         <w:t>(</w:t>
       </w:r>
       <w:proofErr w:type="spellStart"/>
-      <w:proofErr w:type="gramEnd"/>
       <w:r>
         <w:rPr>
           <w:rFonts w:ascii="Times New Roman" w:eastAsia="宋体" w:hAnsi="Times New Roman" w:cs="Times New Roman"/>
@@ -29882,7 +29258,6 @@
         <w:t xml:space="preserve"> </w:t>
       </w:r>
       <w:proofErr w:type="spellStart"/>
-      <w:proofErr w:type="gramStart"/>
       <w:r>
         <w:rPr>
           <w:rFonts w:ascii="Times New Roman" w:eastAsia="宋体" w:hAnsi="Times New Roman" w:cs="Times New Roman"/>
@@ -29905,7 +29280,6 @@
         </w:rPr>
         <w:t>(</w:t>
       </w:r>
-      <w:proofErr w:type="gramEnd"/>
       <w:r>
         <w:rPr>
           <w:rFonts w:ascii="Times New Roman" w:eastAsia="宋体" w:hAnsi="Times New Roman" w:cs="Times New Roman"/>
@@ -31489,7 +30863,6 @@
         <w:t xml:space="preserve"> </w:t>
       </w:r>
       <w:proofErr w:type="spellStart"/>
-      <w:proofErr w:type="gramStart"/>
       <w:r>
         <w:rPr>
           <w:rFonts w:ascii="Times New Roman" w:eastAsia="宋体" w:hAnsi="Times New Roman" w:cs="Times New Roman"/>
@@ -31510,17 +30883,7 @@
           <w:sz w:val="24"/>
           <w:szCs w:val="24"/>
         </w:rPr>
-        <w:t>(</w:t>
-      </w:r>
-      <w:proofErr w:type="gramEnd"/>
-      <w:r>
-        <w:rPr>
-          <w:rFonts w:ascii="Times New Roman" w:eastAsia="宋体" w:hAnsi="Times New Roman" w:cs="Times New Roman"/>
-          <w:kern w:val="0"/>
-          <w:sz w:val="24"/>
-          <w:szCs w:val="24"/>
-        </w:rPr>
-        <w:t>)</w:t>
+        <w:t>()</w:t>
       </w:r>
       <w:r>
         <w:rPr>
@@ -31755,7 +31118,6 @@
         <w:t xml:space="preserve"> </w:t>
       </w:r>
       <w:proofErr w:type="spellStart"/>
-      <w:proofErr w:type="gramStart"/>
       <w:r>
         <w:rPr>
           <w:rFonts w:ascii="Times New Roman" w:eastAsia="宋体" w:hAnsi="Times New Roman" w:cs="Times New Roman"/>
@@ -31776,17 +31138,7 @@
           <w:sz w:val="24"/>
           <w:szCs w:val="24"/>
         </w:rPr>
-        <w:t>(</w:t>
-      </w:r>
-      <w:proofErr w:type="gramEnd"/>
-      <w:r>
-        <w:rPr>
-          <w:rFonts w:ascii="Times New Roman" w:eastAsia="宋体" w:hAnsi="Times New Roman" w:cs="Times New Roman"/>
-          <w:kern w:val="0"/>
-          <w:sz w:val="24"/>
-          <w:szCs w:val="24"/>
-        </w:rPr>
-        <w:t>)</w:t>
+        <w:t>()</w:t>
       </w:r>
       <w:r>
         <w:rPr>
@@ -31909,6 +31261,7 @@
           <w:sz w:val="24"/>
           <w:szCs w:val="24"/>
         </w:rPr>
+        <w:lastRenderedPageBreak/>
         <w:tab/>
       </w:r>
       <w:r>
@@ -32033,7 +31386,6 @@
         <w:t xml:space="preserve"> </w:t>
       </w:r>
       <w:proofErr w:type="spellStart"/>
-      <w:proofErr w:type="gramStart"/>
       <w:r>
         <w:rPr>
           <w:rFonts w:ascii="Times New Roman" w:eastAsia="宋体" w:hAnsi="Times New Roman" w:cs="Times New Roman"/>
@@ -32057,7 +31409,6 @@
         <w:t>(</w:t>
       </w:r>
       <w:proofErr w:type="spellStart"/>
-      <w:proofErr w:type="gramEnd"/>
       <w:r>
         <w:rPr>
           <w:rFonts w:ascii="Times New Roman" w:eastAsia="宋体" w:hAnsi="Times New Roman" w:cs="Times New Roman"/>
@@ -32212,7 +31563,6 @@
           <w:sz w:val="24"/>
           <w:szCs w:val="24"/>
         </w:rPr>
-        <w:lastRenderedPageBreak/>
         <w:tab/>
       </w:r>
       <w:r>
@@ -32440,20 +31790,7 @@
           <w:sz w:val="24"/>
           <w:szCs w:val="24"/>
         </w:rPr>
-        <w:t>on_horizontalSliderPowerPercent_</w:t>
-      </w:r>
-      <w:proofErr w:type="gramStart"/>
-      <w:r>
-        <w:rPr>
-          <w:rFonts w:ascii="Times New Roman" w:eastAsia="宋体" w:hAnsi="Times New Roman" w:cs="Times New Roman"/>
-          <w:b/>
-          <w:bCs/>
-          <w:color w:val="00677C"/>
-          <w:kern w:val="0"/>
-          <w:sz w:val="24"/>
-          <w:szCs w:val="24"/>
-        </w:rPr>
-        <w:t>valueChanged</w:t>
+        <w:t>on_horizontalSliderPowerPercent_valueChanged</w:t>
       </w:r>
       <w:proofErr w:type="spellEnd"/>
       <w:r>
@@ -32465,7 +31802,6 @@
         </w:rPr>
         <w:t>(</w:t>
       </w:r>
-      <w:proofErr w:type="gramEnd"/>
       <w:r>
         <w:rPr>
           <w:rFonts w:ascii="Times New Roman" w:eastAsia="宋体" w:hAnsi="Times New Roman" w:cs="Times New Roman"/>
@@ -32769,20 +32105,7 @@
           <w:sz w:val="24"/>
           <w:szCs w:val="24"/>
         </w:rPr>
-        <w:t>on_horizontalSliderGpuOffset_</w:t>
-      </w:r>
-      <w:proofErr w:type="gramStart"/>
-      <w:r>
-        <w:rPr>
-          <w:rFonts w:ascii="Times New Roman" w:eastAsia="宋体" w:hAnsi="Times New Roman" w:cs="Times New Roman"/>
-          <w:b/>
-          <w:bCs/>
-          <w:color w:val="00677C"/>
-          <w:kern w:val="0"/>
-          <w:sz w:val="24"/>
-          <w:szCs w:val="24"/>
-        </w:rPr>
-        <w:t>valueChanged</w:t>
+        <w:t>on_horizontalSliderGpuOffset_valueChanged</w:t>
       </w:r>
       <w:proofErr w:type="spellEnd"/>
       <w:r>
@@ -32794,7 +32117,6 @@
         </w:rPr>
         <w:t>(</w:t>
       </w:r>
-      <w:proofErr w:type="gramEnd"/>
       <w:r>
         <w:rPr>
           <w:rFonts w:ascii="Times New Roman" w:eastAsia="宋体" w:hAnsi="Times New Roman" w:cs="Times New Roman"/>
@@ -33099,20 +32421,7 @@
           <w:sz w:val="24"/>
           <w:szCs w:val="24"/>
         </w:rPr>
-        <w:t>on_horizontalSliderMemOffset_</w:t>
-      </w:r>
-      <w:proofErr w:type="gramStart"/>
-      <w:r>
-        <w:rPr>
-          <w:rFonts w:ascii="Times New Roman" w:eastAsia="宋体" w:hAnsi="Times New Roman" w:cs="Times New Roman"/>
-          <w:b/>
-          <w:bCs/>
-          <w:color w:val="00677C"/>
-          <w:kern w:val="0"/>
-          <w:sz w:val="24"/>
-          <w:szCs w:val="24"/>
-        </w:rPr>
-        <w:t>valueChanged</w:t>
+        <w:t>on_horizontalSliderMemOffset_valueChanged</w:t>
       </w:r>
       <w:proofErr w:type="spellEnd"/>
       <w:r>
@@ -33124,7 +32433,6 @@
         </w:rPr>
         <w:t>(</w:t>
       </w:r>
-      <w:proofErr w:type="gramEnd"/>
       <w:r>
         <w:rPr>
           <w:rFonts w:ascii="Times New Roman" w:eastAsia="宋体" w:hAnsi="Times New Roman" w:cs="Times New Roman"/>
@@ -33398,20 +32706,7 @@
           <w:sz w:val="24"/>
           <w:szCs w:val="24"/>
         </w:rPr>
-        <w:t>on_horizontalSliderFanSpeed_</w:t>
-      </w:r>
-      <w:proofErr w:type="gramStart"/>
-      <w:r>
-        <w:rPr>
-          <w:rFonts w:ascii="Times New Roman" w:eastAsia="宋体" w:hAnsi="Times New Roman" w:cs="Times New Roman"/>
-          <w:b/>
-          <w:bCs/>
-          <w:color w:val="00677C"/>
-          <w:kern w:val="0"/>
-          <w:sz w:val="24"/>
-          <w:szCs w:val="24"/>
-        </w:rPr>
-        <w:t>valueChanged</w:t>
+        <w:t>on_horizontalSliderFanSpeed_valueChanged</w:t>
       </w:r>
       <w:proofErr w:type="spellEnd"/>
       <w:r>
@@ -33423,7 +32718,6 @@
         </w:rPr>
         <w:t>(</w:t>
       </w:r>
-      <w:proofErr w:type="gramEnd"/>
       <w:r>
         <w:rPr>
           <w:rFonts w:ascii="Times New Roman" w:eastAsia="宋体" w:hAnsi="Times New Roman" w:cs="Times New Roman"/>
@@ -33710,20 +33004,7 @@
           <w:sz w:val="24"/>
           <w:szCs w:val="24"/>
         </w:rPr>
-        <w:t>on_comboBoxDevice_</w:t>
-      </w:r>
-      <w:proofErr w:type="gramStart"/>
-      <w:r>
-        <w:rPr>
-          <w:rFonts w:ascii="Times New Roman" w:eastAsia="宋体" w:hAnsi="Times New Roman" w:cs="Times New Roman"/>
-          <w:b/>
-          <w:bCs/>
-          <w:color w:val="00677C"/>
-          <w:kern w:val="0"/>
-          <w:sz w:val="24"/>
-          <w:szCs w:val="24"/>
-        </w:rPr>
-        <w:t>activated</w:t>
+        <w:t>on_comboBoxDevice_activated</w:t>
       </w:r>
       <w:proofErr w:type="spellEnd"/>
       <w:r>
@@ -33735,7 +33016,6 @@
         </w:rPr>
         <w:t>(</w:t>
       </w:r>
-      <w:proofErr w:type="gramEnd"/>
       <w:r>
         <w:rPr>
           <w:rFonts w:ascii="Times New Roman" w:eastAsia="宋体" w:hAnsi="Times New Roman" w:cs="Times New Roman"/>
@@ -34064,20 +33344,7 @@
           <w:sz w:val="24"/>
           <w:szCs w:val="24"/>
         </w:rPr>
-        <w:t>on_pushButtonOCPageApply_</w:t>
-      </w:r>
-      <w:proofErr w:type="gramStart"/>
-      <w:r>
-        <w:rPr>
-          <w:rFonts w:ascii="Times New Roman" w:eastAsia="宋体" w:hAnsi="Times New Roman" w:cs="Times New Roman"/>
-          <w:b/>
-          <w:bCs/>
-          <w:color w:val="00677C"/>
-          <w:kern w:val="0"/>
-          <w:sz w:val="24"/>
-          <w:szCs w:val="24"/>
-        </w:rPr>
-        <w:t>clicked</w:t>
+        <w:t>on_pushButtonOCPageApply_clicked</w:t>
       </w:r>
       <w:proofErr w:type="spellEnd"/>
       <w:r>
@@ -34087,17 +33354,7 @@
           <w:sz w:val="24"/>
           <w:szCs w:val="24"/>
         </w:rPr>
-        <w:t>(</w:t>
-      </w:r>
-      <w:proofErr w:type="gramEnd"/>
-      <w:r>
-        <w:rPr>
-          <w:rFonts w:ascii="Times New Roman" w:eastAsia="宋体" w:hAnsi="Times New Roman" w:cs="Times New Roman"/>
-          <w:kern w:val="0"/>
-          <w:sz w:val="24"/>
-          <w:szCs w:val="24"/>
-        </w:rPr>
-        <w:t>)</w:t>
+        <w:t>()</w:t>
       </w:r>
       <w:r>
         <w:rPr>
@@ -34361,20 +33618,7 @@
           <w:sz w:val="24"/>
           <w:szCs w:val="24"/>
         </w:rPr>
-        <w:t>on_checkBoxAutoSpeedFan_</w:t>
-      </w:r>
-      <w:proofErr w:type="gramStart"/>
-      <w:r>
-        <w:rPr>
-          <w:rFonts w:ascii="Times New Roman" w:eastAsia="宋体" w:hAnsi="Times New Roman" w:cs="Times New Roman"/>
-          <w:b/>
-          <w:bCs/>
-          <w:color w:val="00677C"/>
-          <w:kern w:val="0"/>
-          <w:sz w:val="24"/>
-          <w:szCs w:val="24"/>
-        </w:rPr>
-        <w:t>clicked</w:t>
+        <w:t>on_checkBoxAutoSpeedFan_clicked</w:t>
       </w:r>
       <w:proofErr w:type="spellEnd"/>
       <w:r>
@@ -34386,7 +33630,6 @@
         </w:rPr>
         <w:t>(</w:t>
       </w:r>
-      <w:proofErr w:type="gramEnd"/>
       <w:r>
         <w:rPr>
           <w:rFonts w:ascii="Times New Roman" w:eastAsia="宋体" w:hAnsi="Times New Roman" w:cs="Times New Roman"/>
@@ -34697,20 +33940,7 @@
           <w:sz w:val="24"/>
           <w:szCs w:val="24"/>
         </w:rPr>
-        <w:t>on_spinBoxTemperature_</w:t>
-      </w:r>
-      <w:proofErr w:type="gramStart"/>
-      <w:r>
-        <w:rPr>
-          <w:rFonts w:ascii="Times New Roman" w:eastAsia="宋体" w:hAnsi="Times New Roman" w:cs="Times New Roman"/>
-          <w:b/>
-          <w:bCs/>
-          <w:color w:val="00677C"/>
-          <w:kern w:val="0"/>
-          <w:sz w:val="24"/>
-          <w:szCs w:val="24"/>
-        </w:rPr>
-        <w:t>valueChanged</w:t>
+        <w:t>on_spinBoxTemperature_valueChanged</w:t>
       </w:r>
       <w:proofErr w:type="spellEnd"/>
       <w:r>
@@ -34722,7 +33952,6 @@
         </w:rPr>
         <w:t>(</w:t>
       </w:r>
-      <w:proofErr w:type="gramEnd"/>
       <w:r>
         <w:rPr>
           <w:rFonts w:ascii="Times New Roman" w:eastAsia="宋体" w:hAnsi="Times New Roman" w:cs="Times New Roman"/>
@@ -34871,6 +34100,7 @@
           <w:sz w:val="24"/>
           <w:szCs w:val="24"/>
         </w:rPr>
+        <w:lastRenderedPageBreak/>
         <w:tab/>
       </w:r>
       <w:r>
@@ -35009,7 +34239,6 @@
           <w:sz w:val="24"/>
           <w:szCs w:val="24"/>
         </w:rPr>
-        <w:lastRenderedPageBreak/>
         <w:tab/>
       </w:r>
       <w:r>
@@ -35043,20 +34272,7 @@
           <w:sz w:val="24"/>
           <w:szCs w:val="24"/>
         </w:rPr>
-        <w:t>on_pushButtonAutoOC_</w:t>
-      </w:r>
-      <w:proofErr w:type="gramStart"/>
-      <w:r>
-        <w:rPr>
-          <w:rFonts w:ascii="Times New Roman" w:eastAsia="宋体" w:hAnsi="Times New Roman" w:cs="Times New Roman"/>
-          <w:b/>
-          <w:bCs/>
-          <w:color w:val="00677C"/>
-          <w:kern w:val="0"/>
-          <w:sz w:val="24"/>
-          <w:szCs w:val="24"/>
-        </w:rPr>
-        <w:t>clicked</w:t>
+        <w:t>on_pushButtonAutoOC_clicked</w:t>
       </w:r>
       <w:proofErr w:type="spellEnd"/>
       <w:r>
@@ -35066,17 +34282,7 @@
           <w:sz w:val="24"/>
           <w:szCs w:val="24"/>
         </w:rPr>
-        <w:t>(</w:t>
-      </w:r>
-      <w:proofErr w:type="gramEnd"/>
-      <w:r>
-        <w:rPr>
-          <w:rFonts w:ascii="Times New Roman" w:eastAsia="宋体" w:hAnsi="Times New Roman" w:cs="Times New Roman"/>
-          <w:kern w:val="0"/>
-          <w:sz w:val="24"/>
-          <w:szCs w:val="24"/>
-        </w:rPr>
-        <w:t>)</w:t>
+        <w:t>()</w:t>
       </w:r>
       <w:r>
         <w:rPr>
@@ -35255,27 +34461,7 @@
           <w:sz w:val="24"/>
           <w:szCs w:val="24"/>
         </w:rPr>
-        <w:t xml:space="preserve">Program take control of the overclocking with the </w:t>
-      </w:r>
-      <w:proofErr w:type="gramStart"/>
-      <w:r>
-        <w:rPr>
-          <w:rFonts w:ascii="Times New Roman" w:eastAsia="宋体" w:hAnsi="Times New Roman" w:cs="Times New Roman"/>
-          <w:kern w:val="0"/>
-          <w:sz w:val="24"/>
-          <w:szCs w:val="24"/>
-        </w:rPr>
-        <w:t>advices</w:t>
-      </w:r>
-      <w:proofErr w:type="gramEnd"/>
-      <w:r>
-        <w:rPr>
-          <w:rFonts w:ascii="Times New Roman" w:eastAsia="宋体" w:hAnsi="Times New Roman" w:cs="Times New Roman"/>
-          <w:kern w:val="0"/>
-          <w:sz w:val="24"/>
-          <w:szCs w:val="24"/>
-        </w:rPr>
-        <w:t xml:space="preserve"> settings.</w:t>
+        <w:t>Program take control of the overclocking with the advices settings.</w:t>
       </w:r>
     </w:p>
     <w:p>
@@ -35856,7 +35042,6 @@
         <w:t xml:space="preserve"> </w:t>
       </w:r>
       <w:proofErr w:type="spellStart"/>
-      <w:proofErr w:type="gramStart"/>
       <w:r>
         <w:rPr>
           <w:rFonts w:ascii="Times New Roman" w:hAnsi="Times New Roman" w:cs="Times New Roman"/>
@@ -35875,7 +35060,6 @@
         </w:rPr>
         <w:t>(</w:t>
       </w:r>
-      <w:proofErr w:type="gramEnd"/>
       <w:r>
         <w:rPr>
           <w:rFonts w:ascii="Times New Roman" w:hAnsi="Times New Roman" w:cs="Times New Roman"/>
@@ -36070,7 +35254,6 @@
         <w:t xml:space="preserve"> </w:t>
       </w:r>
       <w:proofErr w:type="spellStart"/>
-      <w:proofErr w:type="gramStart"/>
       <w:r>
         <w:rPr>
           <w:rFonts w:ascii="Times New Roman" w:hAnsi="Times New Roman" w:cs="Times New Roman"/>
@@ -36085,14 +35268,7 @@
         <w:rPr>
           <w:rFonts w:ascii="Times New Roman" w:hAnsi="Times New Roman" w:cs="Times New Roman"/>
         </w:rPr>
-        <w:t>(</w:t>
-      </w:r>
-      <w:proofErr w:type="gramEnd"/>
-      <w:r>
-        <w:rPr>
-          <w:rFonts w:ascii="Times New Roman" w:hAnsi="Times New Roman" w:cs="Times New Roman"/>
-        </w:rPr>
-        <w:t>)</w:t>
+        <w:t>()</w:t>
       </w:r>
       <w:r>
         <w:rPr>
@@ -36248,7 +35424,6 @@
         <w:t xml:space="preserve"> </w:t>
       </w:r>
       <w:proofErr w:type="spellStart"/>
-      <w:proofErr w:type="gramStart"/>
       <w:r>
         <w:rPr>
           <w:rFonts w:ascii="Times New Roman" w:hAnsi="Times New Roman" w:cs="Times New Roman"/>
@@ -36265,7 +35440,6 @@
         </w:rPr>
         <w:t>(</w:t>
       </w:r>
-      <w:proofErr w:type="gramEnd"/>
       <w:r>
         <w:rPr>
           <w:rFonts w:ascii="Times New Roman" w:hAnsi="Times New Roman" w:cs="Times New Roman"/>
@@ -36528,7 +35702,6 @@
         <w:t xml:space="preserve"> </w:t>
       </w:r>
       <w:proofErr w:type="spellStart"/>
-      <w:proofErr w:type="gramStart"/>
       <w:r>
         <w:rPr>
           <w:rFonts w:ascii="Times New Roman" w:hAnsi="Times New Roman" w:cs="Times New Roman"/>
@@ -36545,7 +35718,6 @@
         </w:rPr>
         <w:t>(</w:t>
       </w:r>
-      <w:proofErr w:type="gramEnd"/>
       <w:r>
         <w:rPr>
           <w:rFonts w:ascii="Times New Roman" w:hAnsi="Times New Roman" w:cs="Times New Roman"/>
@@ -36787,7 +35959,6 @@
         <w:t xml:space="preserve"> </w:t>
       </w:r>
       <w:proofErr w:type="spellStart"/>
-      <w:proofErr w:type="gramStart"/>
       <w:r>
         <w:rPr>
           <w:rFonts w:ascii="Times New Roman" w:hAnsi="Times New Roman" w:cs="Times New Roman"/>
@@ -36802,14 +35973,7 @@
         <w:rPr>
           <w:rFonts w:ascii="Times New Roman" w:hAnsi="Times New Roman" w:cs="Times New Roman"/>
         </w:rPr>
-        <w:t>(</w:t>
-      </w:r>
-      <w:proofErr w:type="gramEnd"/>
-      <w:r>
-        <w:rPr>
-          <w:rFonts w:ascii="Times New Roman" w:hAnsi="Times New Roman" w:cs="Times New Roman"/>
-        </w:rPr>
-        <w:t>)</w:t>
+        <w:t>()</w:t>
       </w:r>
       <w:r>
         <w:rPr>
@@ -36958,7 +36122,6 @@
         <w:t xml:space="preserve"> </w:t>
       </w:r>
       <w:proofErr w:type="spellStart"/>
-      <w:proofErr w:type="gramStart"/>
       <w:r>
         <w:rPr>
           <w:rFonts w:ascii="Times New Roman" w:hAnsi="Times New Roman" w:cs="Times New Roman"/>
@@ -36975,7 +36138,6 @@
         </w:rPr>
         <w:t>(</w:t>
       </w:r>
-      <w:proofErr w:type="gramEnd"/>
       <w:r>
         <w:rPr>
           <w:rFonts w:ascii="Times New Roman" w:hAnsi="Times New Roman" w:cs="Times New Roman"/>
@@ -37158,7 +36320,6 @@
         <w:t xml:space="preserve"> </w:t>
       </w:r>
       <w:proofErr w:type="spellStart"/>
-      <w:proofErr w:type="gramStart"/>
       <w:r>
         <w:rPr>
           <w:rFonts w:ascii="Times New Roman" w:hAnsi="Times New Roman" w:cs="Times New Roman"/>
@@ -37178,7 +36339,6 @@
         <w:t>(</w:t>
       </w:r>
       <w:proofErr w:type="spellStart"/>
-      <w:proofErr w:type="gramEnd"/>
       <w:r>
         <w:rPr>
           <w:rFonts w:ascii="Times New Roman" w:hAnsi="Times New Roman" w:cs="Times New Roman"/>
@@ -37277,6 +36437,7 @@
         <w:rPr>
           <w:rFonts w:ascii="Times New Roman" w:hAnsi="Times New Roman" w:cs="Times New Roman"/>
         </w:rPr>
+        <w:lastRenderedPageBreak/>
         <w:tab/>
       </w:r>
       <w:r>
@@ -37628,7 +36789,6 @@
         <w:t xml:space="preserve"> </w:t>
       </w:r>
       <w:proofErr w:type="spellStart"/>
-      <w:proofErr w:type="gramStart"/>
       <w:r>
         <w:rPr>
           <w:rFonts w:ascii="Times New Roman" w:hAnsi="Times New Roman" w:cs="Times New Roman"/>
@@ -37648,7 +36808,6 @@
         <w:t>(</w:t>
       </w:r>
       <w:proofErr w:type="spellStart"/>
-      <w:proofErr w:type="gramEnd"/>
       <w:r>
         <w:rPr>
           <w:rFonts w:ascii="Times New Roman" w:hAnsi="Times New Roman" w:cs="Times New Roman"/>

</xml_diff>